<commit_message>
LR8: Word files modified
</commit_message>
<xml_diff>
--- a/Vovchenko_Report_LR8_Word.docx
+++ b/Vovchenko_Report_LR8_Word.docx
@@ -445,9 +445,6 @@
         <w:t>2</w:t>
       </w:r>
       <w:r>
-        <w:rPr>
-          <w:lang w:val="en-US"/>
-        </w:rPr>
         <w:t>-3</w:t>
       </w:r>
       <w:r>
@@ -478,19 +475,10 @@
         <w:t xml:space="preserve"> укажите свою фамилию, а вместо N – номер своего варианта.</w:t>
       </w:r>
     </w:p>
-    <w:p>
-      <w:pPr>
-        <w:rPr>
-          <w:lang w:val="en-US"/>
-        </w:rPr>
-      </w:pPr>
-    </w:p>
-    <w:p>
-      <w:r>
-        <w:t>4. Создайте локальный репозиторий на базе папки Surname_LR8</w:t>
-      </w:r>
-      <w:r>
-        <w:t xml:space="preserve">. </w:t>
+    <w:p/>
+    <w:p>
+      <w:r>
+        <w:t xml:space="preserve">4. Создайте локальный репозиторий на базе папки Surname_LR8. </w:t>
       </w:r>
       <w:r>
         <w:t>И</w:t>
@@ -567,9 +555,9 @@
         </w:rPr>
         <w:lastRenderedPageBreak/>
         <w:drawing>
-          <wp:inline distT="0" distB="0" distL="0" distR="0" wp14:anchorId="73B79F0A" wp14:editId="6F3E47D8">
-            <wp:extent cx="6229119" cy="2809875"/>
-            <wp:effectExtent l="0" t="0" r="635" b="0"/>
+          <wp:inline distT="0" distB="0" distL="0" distR="0" wp14:anchorId="73B79F0A" wp14:editId="12BD946D">
+            <wp:extent cx="5933501" cy="2562225"/>
+            <wp:effectExtent l="0" t="0" r="0" b="0"/>
             <wp:docPr id="1739305459" name="Рисунок 1"/>
             <wp:cNvGraphicFramePr>
               <a:graphicFrameLocks xmlns:a="http://schemas.openxmlformats.org/drawingml/2006/main" noChangeAspect="1"/>
@@ -583,13 +571,13 @@
                   </pic:nvPicPr>
                   <pic:blipFill rotWithShape="1">
                     <a:blip r:embed="rId7"/>
-                    <a:srcRect t="34493" r="70497" b="41847"/>
+                    <a:srcRect t="34493" r="70497" b="42858"/>
                     <a:stretch/>
                   </pic:blipFill>
                   <pic:spPr bwMode="auto">
                     <a:xfrm>
                       <a:off x="0" y="0"/>
-                      <a:ext cx="6271728" cy="2829095"/>
+                      <a:ext cx="5978805" cy="2581788"/>
                     </a:xfrm>
                     <a:prstGeom prst="rect">
                       <a:avLst/>
@@ -610,7 +598,354 @@
         </w:drawing>
       </w:r>
     </w:p>
+    <w:p>
+      <w:pPr>
+        <w:ind w:firstLine="0"/>
+        <w:rPr>
+          <w:lang w:val="en-US"/>
+        </w:rPr>
+      </w:pPr>
+    </w:p>
+    <w:p>
+      <w:pPr>
+        <w:ind w:firstLine="0"/>
+      </w:pPr>
+      <w:r>
+        <w:t xml:space="preserve">5. Создайте удаленный репозиторий на сервисе </w:t>
+      </w:r>
+      <w:proofErr w:type="spellStart"/>
+      <w:r>
+        <w:t>GitHub</w:t>
+      </w:r>
+      <w:proofErr w:type="spellEnd"/>
+    </w:p>
+    <w:p>
+      <w:pPr>
+        <w:ind w:firstLine="0"/>
+        <w:rPr>
+          <w:lang w:val="en-US"/>
+        </w:rPr>
+      </w:pPr>
+      <w:r>
+        <w:rPr>
+          <w:noProof/>
+        </w:rPr>
+        <w:drawing>
+          <wp:inline distT="0" distB="0" distL="0" distR="0" wp14:anchorId="0B52188D" wp14:editId="6CFA55EF">
+            <wp:extent cx="5676900" cy="1465973"/>
+            <wp:effectExtent l="0" t="0" r="0" b="1270"/>
+            <wp:docPr id="1782081317" name="Рисунок 1"/>
+            <wp:cNvGraphicFramePr>
+              <a:graphicFrameLocks xmlns:a="http://schemas.openxmlformats.org/drawingml/2006/main" noChangeAspect="1"/>
+            </wp:cNvGraphicFramePr>
+            <a:graphic xmlns:a="http://schemas.openxmlformats.org/drawingml/2006/main">
+              <a:graphicData uri="http://schemas.openxmlformats.org/drawingml/2006/picture">
+                <pic:pic xmlns:pic="http://schemas.openxmlformats.org/drawingml/2006/picture">
+                  <pic:nvPicPr>
+                    <pic:cNvPr id="1782081317" name=""/>
+                    <pic:cNvPicPr/>
+                  </pic:nvPicPr>
+                  <pic:blipFill rotWithShape="1">
+                    <a:blip r:embed="rId8"/>
+                    <a:srcRect t="11973" r="68894" b="73746"/>
+                    <a:stretch/>
+                  </pic:blipFill>
+                  <pic:spPr bwMode="auto">
+                    <a:xfrm>
+                      <a:off x="0" y="0"/>
+                      <a:ext cx="5723936" cy="1478119"/>
+                    </a:xfrm>
+                    <a:prstGeom prst="rect">
+                      <a:avLst/>
+                    </a:prstGeom>
+                    <a:ln>
+                      <a:noFill/>
+                    </a:ln>
+                    <a:extLst>
+                      <a:ext uri="{53640926-AAD7-44D8-BBD7-CCE9431645EC}">
+                        <a14:shadowObscured xmlns:a14="http://schemas.microsoft.com/office/drawing/2010/main"/>
+                      </a:ext>
+                    </a:extLst>
+                  </pic:spPr>
+                </pic:pic>
+              </a:graphicData>
+            </a:graphic>
+          </wp:inline>
+        </w:drawing>
+      </w:r>
+    </w:p>
+    <w:p>
+      <w:pPr>
+        <w:ind w:firstLine="0"/>
+        <w:rPr>
+          <w:lang w:val="en-US"/>
+        </w:rPr>
+      </w:pPr>
+      <w:r>
+        <w:rPr>
+          <w:noProof/>
+        </w:rPr>
+        <w:drawing>
+          <wp:inline distT="0" distB="0" distL="0" distR="0" wp14:anchorId="7DFA2338" wp14:editId="1F9DC629">
+            <wp:extent cx="6235257" cy="4086225"/>
+            <wp:effectExtent l="0" t="0" r="0" b="0"/>
+            <wp:docPr id="545819014" name="Рисунок 1"/>
+            <wp:cNvGraphicFramePr>
+              <a:graphicFrameLocks xmlns:a="http://schemas.openxmlformats.org/drawingml/2006/main" noChangeAspect="1"/>
+            </wp:cNvGraphicFramePr>
+            <a:graphic xmlns:a="http://schemas.openxmlformats.org/drawingml/2006/main">
+              <a:graphicData uri="http://schemas.openxmlformats.org/drawingml/2006/picture">
+                <pic:pic xmlns:pic="http://schemas.openxmlformats.org/drawingml/2006/picture">
+                  <pic:nvPicPr>
+                    <pic:cNvPr id="545819014" name=""/>
+                    <pic:cNvPicPr/>
+                  </pic:nvPicPr>
+                  <pic:blipFill rotWithShape="1">
+                    <a:blip r:embed="rId9"/>
+                    <a:srcRect l="-32" t="57351" r="69961" b="7611"/>
+                    <a:stretch/>
+                  </pic:blipFill>
+                  <pic:spPr bwMode="auto">
+                    <a:xfrm>
+                      <a:off x="0" y="0"/>
+                      <a:ext cx="6257166" cy="4100583"/>
+                    </a:xfrm>
+                    <a:prstGeom prst="rect">
+                      <a:avLst/>
+                    </a:prstGeom>
+                    <a:ln>
+                      <a:noFill/>
+                    </a:ln>
+                    <a:extLst>
+                      <a:ext uri="{53640926-AAD7-44D8-BBD7-CCE9431645EC}">
+                        <a14:shadowObscured xmlns:a14="http://schemas.microsoft.com/office/drawing/2010/main"/>
+                      </a:ext>
+                    </a:extLst>
+                  </pic:spPr>
+                </pic:pic>
+              </a:graphicData>
+            </a:graphic>
+          </wp:inline>
+        </w:drawing>
+      </w:r>
+    </w:p>
     <w:p/>
+    <w:p>
+      <w:pPr>
+        <w:ind w:firstLine="0"/>
+        <w:jc w:val="left"/>
+      </w:pPr>
+      <w:r>
+        <w:lastRenderedPageBreak/>
+        <w:t>6</w:t>
+      </w:r>
+      <w:r>
+        <w:t>-7</w:t>
+      </w:r>
+      <w:r>
+        <w:t>. Загрузите титульный лист курсовой работы с дистанционного курса на e-</w:t>
+      </w:r>
+      <w:proofErr w:type="spellStart"/>
+      <w:r>
+        <w:t>learning</w:t>
+      </w:r>
+      <w:proofErr w:type="spellEnd"/>
+      <w:r>
+        <w:t>. Откройте его и вставьте в начало своего документа Surname_LR8_document_vN.docx с сохранением форматирования.</w:t>
+      </w:r>
+      <w:r>
+        <w:rPr>
+          <w:noProof/>
+        </w:rPr>
+        <w:drawing>
+          <wp:anchor distT="0" distB="0" distL="114300" distR="114300" simplePos="0" relativeHeight="251659264" behindDoc="0" locked="0" layoutInCell="1" allowOverlap="1" wp14:anchorId="1E3B7E66" wp14:editId="24978E6A">
+            <wp:simplePos x="0" y="0"/>
+            <wp:positionH relativeFrom="column">
+              <wp:posOffset>-727710</wp:posOffset>
+            </wp:positionH>
+            <wp:positionV relativeFrom="paragraph">
+              <wp:posOffset>3175</wp:posOffset>
+            </wp:positionV>
+            <wp:extent cx="7071995" cy="2124075"/>
+            <wp:effectExtent l="0" t="0" r="0" b="9525"/>
+            <wp:wrapTopAndBottom/>
+            <wp:docPr id="1148205837" name="Рисунок 1"/>
+            <wp:cNvGraphicFramePr>
+              <a:graphicFrameLocks xmlns:a="http://schemas.openxmlformats.org/drawingml/2006/main" noChangeAspect="1"/>
+            </wp:cNvGraphicFramePr>
+            <a:graphic xmlns:a="http://schemas.openxmlformats.org/drawingml/2006/main">
+              <a:graphicData uri="http://schemas.openxmlformats.org/drawingml/2006/picture">
+                <pic:pic xmlns:pic="http://schemas.openxmlformats.org/drawingml/2006/picture">
+                  <pic:nvPicPr>
+                    <pic:cNvPr id="1148205837" name=""/>
+                    <pic:cNvPicPr/>
+                  </pic:nvPicPr>
+                  <pic:blipFill rotWithShape="1">
+                    <a:blip r:embed="rId10">
+                      <a:extLst>
+                        <a:ext uri="{28A0092B-C50C-407E-A947-70E740481C1C}">
+                          <a14:useLocalDpi xmlns:a14="http://schemas.microsoft.com/office/drawing/2010/main" val="0"/>
+                        </a:ext>
+                      </a:extLst>
+                    </a:blip>
+                    <a:srcRect l="17317" t="20810" r="34099" b="53250"/>
+                    <a:stretch/>
+                  </pic:blipFill>
+                  <pic:spPr bwMode="auto">
+                    <a:xfrm>
+                      <a:off x="0" y="0"/>
+                      <a:ext cx="7071995" cy="2124075"/>
+                    </a:xfrm>
+                    <a:prstGeom prst="rect">
+                      <a:avLst/>
+                    </a:prstGeom>
+                    <a:ln>
+                      <a:noFill/>
+                    </a:ln>
+                    <a:extLst>
+                      <a:ext uri="{53640926-AAD7-44D8-BBD7-CCE9431645EC}">
+                        <a14:shadowObscured xmlns:a14="http://schemas.microsoft.com/office/drawing/2010/main"/>
+                      </a:ext>
+                    </a:extLst>
+                  </pic:spPr>
+                </pic:pic>
+              </a:graphicData>
+            </a:graphic>
+            <wp14:sizeRelH relativeFrom="page">
+              <wp14:pctWidth>0</wp14:pctWidth>
+            </wp14:sizeRelH>
+            <wp14:sizeRelV relativeFrom="page">
+              <wp14:pctHeight>0</wp14:pctHeight>
+            </wp14:sizeRelV>
+          </wp:anchor>
+        </w:drawing>
+      </w:r>
+      <w:r>
+        <w:t xml:space="preserve"> </w:t>
+      </w:r>
+    </w:p>
+    <w:p>
+      <w:pPr>
+        <w:ind w:firstLine="0"/>
+        <w:jc w:val="left"/>
+      </w:pPr>
+      <w:r>
+        <w:t>Заполните недостающие данные на титульном листе. Сохраните документ и зафиксируйте изменения в репозитории.</w:t>
+      </w:r>
+    </w:p>
+    <w:p>
+      <w:pPr>
+        <w:ind w:firstLine="0"/>
+        <w:jc w:val="left"/>
+      </w:pPr>
+      <w:r>
+        <w:rPr>
+          <w:noProof/>
+        </w:rPr>
+        <w:drawing>
+          <wp:inline distT="0" distB="0" distL="0" distR="0" wp14:anchorId="7A7E7DF4" wp14:editId="1E9452A0">
+            <wp:extent cx="5572125" cy="5562820"/>
+            <wp:effectExtent l="0" t="0" r="0" b="0"/>
+            <wp:docPr id="56230121" name="Рисунок 1"/>
+            <wp:cNvGraphicFramePr>
+              <a:graphicFrameLocks xmlns:a="http://schemas.openxmlformats.org/drawingml/2006/main" noChangeAspect="1"/>
+            </wp:cNvGraphicFramePr>
+            <a:graphic xmlns:a="http://schemas.openxmlformats.org/drawingml/2006/main">
+              <a:graphicData uri="http://schemas.openxmlformats.org/drawingml/2006/picture">
+                <pic:pic xmlns:pic="http://schemas.openxmlformats.org/drawingml/2006/picture">
+                  <pic:nvPicPr>
+                    <pic:cNvPr id="56230121" name=""/>
+                    <pic:cNvPicPr/>
+                  </pic:nvPicPr>
+                  <pic:blipFill rotWithShape="1">
+                    <a:blip r:embed="rId11"/>
+                    <a:srcRect l="11063" t="25339" r="51256" b="7784"/>
+                    <a:stretch/>
+                  </pic:blipFill>
+                  <pic:spPr bwMode="auto">
+                    <a:xfrm>
+                      <a:off x="0" y="0"/>
+                      <a:ext cx="5591091" cy="5581755"/>
+                    </a:xfrm>
+                    <a:prstGeom prst="rect">
+                      <a:avLst/>
+                    </a:prstGeom>
+                    <a:ln>
+                      <a:noFill/>
+                    </a:ln>
+                    <a:extLst>
+                      <a:ext uri="{53640926-AAD7-44D8-BBD7-CCE9431645EC}">
+                        <a14:shadowObscured xmlns:a14="http://schemas.microsoft.com/office/drawing/2010/main"/>
+                      </a:ext>
+                    </a:extLst>
+                  </pic:spPr>
+                </pic:pic>
+              </a:graphicData>
+            </a:graphic>
+          </wp:inline>
+        </w:drawing>
+      </w:r>
+    </w:p>
+    <w:p>
+      <w:pPr>
+        <w:ind w:firstLine="0"/>
+        <w:jc w:val="left"/>
+      </w:pPr>
+      <w:r>
+        <w:rPr>
+          <w:noProof/>
+        </w:rPr>
+        <w:lastRenderedPageBreak/>
+        <w:drawing>
+          <wp:inline distT="0" distB="0" distL="0" distR="0" wp14:anchorId="1F13FFED" wp14:editId="1529FD30">
+            <wp:extent cx="6055195" cy="2105025"/>
+            <wp:effectExtent l="0" t="0" r="3175" b="0"/>
+            <wp:docPr id="122220396" name="Рисунок 1"/>
+            <wp:cNvGraphicFramePr>
+              <a:graphicFrameLocks xmlns:a="http://schemas.openxmlformats.org/drawingml/2006/main" noChangeAspect="1"/>
+            </wp:cNvGraphicFramePr>
+            <a:graphic xmlns:a="http://schemas.openxmlformats.org/drawingml/2006/main">
+              <a:graphicData uri="http://schemas.openxmlformats.org/drawingml/2006/picture">
+                <pic:pic xmlns:pic="http://schemas.openxmlformats.org/drawingml/2006/picture">
+                  <pic:nvPicPr>
+                    <pic:cNvPr id="122220396" name=""/>
+                    <pic:cNvPicPr/>
+                  </pic:nvPicPr>
+                  <pic:blipFill rotWithShape="1">
+                    <a:blip r:embed="rId12"/>
+                    <a:srcRect l="11384" t="64709" r="51256" b="12201"/>
+                    <a:stretch/>
+                  </pic:blipFill>
+                  <pic:spPr bwMode="auto">
+                    <a:xfrm>
+                      <a:off x="0" y="0"/>
+                      <a:ext cx="6080369" cy="2113776"/>
+                    </a:xfrm>
+                    <a:prstGeom prst="rect">
+                      <a:avLst/>
+                    </a:prstGeom>
+                    <a:ln>
+                      <a:noFill/>
+                    </a:ln>
+                    <a:extLst>
+                      <a:ext uri="{53640926-AAD7-44D8-BBD7-CCE9431645EC}">
+                        <a14:shadowObscured xmlns:a14="http://schemas.microsoft.com/office/drawing/2010/main"/>
+                      </a:ext>
+                    </a:extLst>
+                  </pic:spPr>
+                </pic:pic>
+              </a:graphicData>
+            </a:graphic>
+          </wp:inline>
+        </w:drawing>
+      </w:r>
+    </w:p>
+    <w:p>
+      <w:pPr>
+        <w:ind w:firstLine="0"/>
+        <w:jc w:val="left"/>
+      </w:pPr>
+    </w:p>
     <w:p>
       <w:pPr>
         <w:ind w:firstLine="0"/>

</xml_diff>

<commit_message>
LR8: Word files changed
</commit_message>
<xml_diff>
--- a/Vovchenko_Report_LR8_Word.docx
+++ b/Vovchenko_Report_LR8_Word.docx
@@ -209,7 +209,7 @@
     </w:p>
     <w:tbl>
       <w:tblPr>
-        <w:tblStyle w:val="a3"/>
+        <w:tblStyle w:val="a6"/>
         <w:tblW w:w="0" w:type="auto"/>
         <w:tblBorders>
           <w:top w:val="none" w:sz="0" w:space="0" w:color="auto"/>
@@ -328,8 +328,13 @@
               <w:ind w:firstLine="0"/>
               <w:jc w:val="center"/>
             </w:pPr>
+            <w:proofErr w:type="spellStart"/>
             <w:r>
-              <w:t>Ящун Т.В.</w:t>
+              <w:t>Ящун</w:t>
+            </w:r>
+            <w:proofErr w:type="spellEnd"/>
+            <w:r>
+              <w:t xml:space="preserve"> Т.В.</w:t>
             </w:r>
           </w:p>
         </w:tc>
@@ -397,7 +402,7 @@
                     <pic:cNvPicPr/>
                   </pic:nvPicPr>
                   <pic:blipFill rotWithShape="1">
-                    <a:blip r:embed="rId5">
+                    <a:blip r:embed="rId7">
                       <a:extLst>
                         <a:ext uri="{28A0092B-C50C-407E-A947-70E740481C1C}">
                           <a14:useLocalDpi xmlns:a14="http://schemas.microsoft.com/office/drawing/2010/main" val="0"/>
@@ -443,7 +448,31 @@
         <w:t>-3</w:t>
       </w:r>
       <w:r>
-        <w:t>. Загрузите файл, согласно заданию Вашего варианта. Откройте загруженный файл в текстовом процессоре MS Word. Выполните команду Файл/Сохранить как и сохраните документ в папку M:/ Surname_IST/Surname_LR8 под именем Surname_LR8_document_vN.docx, где вместо Surname укажите свою фамилию, а вместо N – номер своего варианта.</w:t>
+        <w:t>. Загрузите файл, согласно заданию Вашего варианта. Откройте загруженный файл в текстовом процессоре MS Word. Выполните команду Файл/</w:t>
+      </w:r>
+      <w:proofErr w:type="gramStart"/>
+      <w:r>
+        <w:t>Сохранить</w:t>
+      </w:r>
+      <w:proofErr w:type="gramEnd"/>
+      <w:r>
+        <w:t xml:space="preserve"> как и сохраните документ в папку M:/ </w:t>
+      </w:r>
+      <w:proofErr w:type="spellStart"/>
+      <w:r>
+        <w:t>Surname_IST</w:t>
+      </w:r>
+      <w:proofErr w:type="spellEnd"/>
+      <w:r>
+        <w:t xml:space="preserve">/Surname_LR8 под именем Surname_LR8_document_vN.docx, где вместо </w:t>
+      </w:r>
+      <w:proofErr w:type="spellStart"/>
+      <w:r>
+        <w:t>Surname</w:t>
+      </w:r>
+      <w:proofErr w:type="spellEnd"/>
+      <w:r>
+        <w:t xml:space="preserve"> укажите свою фамилию, а вместо N – номер своего варианта.</w:t>
       </w:r>
     </w:p>
     <w:p/>
@@ -485,7 +514,7 @@
                     <pic:cNvPicPr/>
                   </pic:nvPicPr>
                   <pic:blipFill rotWithShape="1">
-                    <a:blip r:embed="rId6"/>
+                    <a:blip r:embed="rId8"/>
                     <a:srcRect r="69856" b="72149"/>
                     <a:stretch/>
                   </pic:blipFill>
@@ -541,7 +570,7 @@
                     <pic:cNvPicPr/>
                   </pic:nvPicPr>
                   <pic:blipFill rotWithShape="1">
-                    <a:blip r:embed="rId7"/>
+                    <a:blip r:embed="rId9"/>
                     <a:srcRect t="34493" r="70497" b="42858"/>
                     <a:stretch/>
                   </pic:blipFill>
@@ -582,8 +611,13 @@
         <w:ind w:firstLine="708"/>
       </w:pPr>
       <w:r>
-        <w:t>5. Создайте удаленный репозиторий на сервисе GitHub</w:t>
-      </w:r>
+        <w:t xml:space="preserve">5. Создайте удаленный репозиторий на сервисе </w:t>
+      </w:r>
+      <w:proofErr w:type="spellStart"/>
+      <w:r>
+        <w:t>GitHub</w:t>
+      </w:r>
+      <w:proofErr w:type="spellEnd"/>
     </w:p>
     <w:p>
       <w:pPr>
@@ -612,7 +646,7 @@
                     <pic:cNvPicPr/>
                   </pic:nvPicPr>
                   <pic:blipFill rotWithShape="1">
-                    <a:blip r:embed="rId8"/>
+                    <a:blip r:embed="rId10"/>
                     <a:srcRect t="11973" r="68894" b="73746"/>
                     <a:stretch/>
                   </pic:blipFill>
@@ -667,7 +701,7 @@
                     <pic:cNvPicPr/>
                   </pic:nvPicPr>
                   <pic:blipFill rotWithShape="1">
-                    <a:blip r:embed="rId9"/>
+                    <a:blip r:embed="rId11"/>
                     <a:srcRect l="-32" t="57351" r="69961" b="7611"/>
                     <a:stretch/>
                   </pic:blipFill>
@@ -709,7 +743,15 @@
         <w:t>-7</w:t>
       </w:r>
       <w:r>
-        <w:t>. Загрузите титульный лист курсовой работы с дистанционного курса на e-learning. Откройте его и вставьте в начало своего документа Surname_LR8_document_vN.docx с сохранением форматирования.</w:t>
+        <w:t>. Загрузите титульный лист курсовой работы с дистанционного курса на e-</w:t>
+      </w:r>
+      <w:proofErr w:type="spellStart"/>
+      <w:r>
+        <w:t>learning</w:t>
+      </w:r>
+      <w:proofErr w:type="spellEnd"/>
+      <w:r>
+        <w:t>. Откройте его и вставьте в начало своего документа Surname_LR8_document_vN.docx с сохранением форматирования.</w:t>
       </w:r>
       <w:r>
         <w:rPr>
@@ -739,7 +781,7 @@
                     <pic:cNvPicPr/>
                   </pic:nvPicPr>
                   <pic:blipFill rotWithShape="1">
-                    <a:blip r:embed="rId10">
+                    <a:blip r:embed="rId12">
                       <a:extLst>
                         <a:ext uri="{28A0092B-C50C-407E-A947-70E740481C1C}">
                           <a14:useLocalDpi xmlns:a14="http://schemas.microsoft.com/office/drawing/2010/main" val="0"/>
@@ -816,7 +858,7 @@
                     <pic:cNvPicPr/>
                   </pic:nvPicPr>
                   <pic:blipFill rotWithShape="1">
-                    <a:blip r:embed="rId11"/>
+                    <a:blip r:embed="rId13"/>
                     <a:srcRect l="11063" t="25339" r="51256" b="7784"/>
                     <a:stretch/>
                   </pic:blipFill>
@@ -870,7 +912,7 @@
                     <pic:cNvPicPr/>
                   </pic:nvPicPr>
                   <pic:blipFill rotWithShape="1">
-                    <a:blip r:embed="rId12"/>
+                    <a:blip r:embed="rId14"/>
                     <a:srcRect l="11384" t="64709" r="51256" b="12201"/>
                     <a:stretch/>
                   </pic:blipFill>
@@ -923,7 +965,7 @@
                     <pic:cNvPicPr/>
                   </pic:nvPicPr>
                   <pic:blipFill rotWithShape="1">
-                    <a:blip r:embed="rId13"/>
+                    <a:blip r:embed="rId15"/>
                     <a:srcRect t="75827" r="69054" b="7354"/>
                     <a:stretch/>
                   </pic:blipFill>
@@ -963,10 +1005,25 @@
         <w:jc w:val="left"/>
       </w:pPr>
       <w:r>
-        <w:t>9. Установите поля документа согласно требованиям</w:t>
+        <w:t>9</w:t>
+      </w:r>
+      <w:r>
+        <w:t>-10</w:t>
+      </w:r>
+      <w:r>
+        <w:t>. Установите поля документа согласно требованиям</w:t>
       </w:r>
       <w:r>
         <w:t xml:space="preserve"> (поля: левое – 30 мм, правое – 10 мм, верхнее – 20 мм, нижнее – 20 мм)</w:t>
+      </w:r>
+      <w:r>
+        <w:t xml:space="preserve">. </w:t>
+      </w:r>
+      <w:r>
+        <w:t>Удалите лишние символы абзацев и табуляций в тексте</w:t>
+      </w:r>
+      <w:r>
+        <w:t xml:space="preserve"> (удалена лишняя табуляция)</w:t>
       </w:r>
     </w:p>
     <w:p>
@@ -994,7 +1051,7 @@
                     <pic:cNvPicPr/>
                   </pic:nvPicPr>
                   <pic:blipFill rotWithShape="1">
-                    <a:blip r:embed="rId14"/>
+                    <a:blip r:embed="rId16"/>
                     <a:srcRect l="37999" t="21755" r="38107" b="49544"/>
                     <a:stretch/>
                   </pic:blipFill>
@@ -1036,19 +1093,6 @@
     </w:p>
     <w:p>
       <w:pPr>
-        <w:ind w:firstLine="708"/>
-        <w:jc w:val="left"/>
-      </w:pPr>
-      <w:r>
-        <w:lastRenderedPageBreak/>
-        <w:t>10. Удалите лишние символы абзацев и табуляций в тексте</w:t>
-      </w:r>
-      <w:r>
-        <w:t xml:space="preserve"> (удалена лишняя табуляция)</w:t>
-      </w:r>
-    </w:p>
-    <w:p>
-      <w:pPr>
         <w:ind w:firstLine="0"/>
         <w:jc w:val="left"/>
       </w:pPr>
@@ -1072,7 +1116,7 @@
                     <pic:cNvPicPr/>
                   </pic:nvPicPr>
                   <pic:blipFill rotWithShape="1">
-                    <a:blip r:embed="rId15"/>
+                    <a:blip r:embed="rId17"/>
                     <a:srcRect l="35916" t="34778" r="29449" b="52109"/>
                     <a:stretch/>
                   </pic:blipFill>
@@ -1125,7 +1169,7 @@
       </w:pPr>
       <w:r>
         <w:tab/>
-        <w:t>Стиль «Обычный»:</w:t>
+        <w:t>Стиль «Обычный»</w:t>
       </w:r>
     </w:p>
     <w:p>
@@ -1138,9 +1182,9 @@
           <w:noProof/>
         </w:rPr>
         <w:drawing>
-          <wp:inline distT="0" distB="0" distL="0" distR="0" wp14:anchorId="64B8218C" wp14:editId="5DCD7B9A">
-            <wp:extent cx="6283540" cy="4572000"/>
-            <wp:effectExtent l="0" t="0" r="3175" b="0"/>
+          <wp:inline distT="0" distB="0" distL="0" distR="0" wp14:anchorId="64B8218C" wp14:editId="34818C80">
+            <wp:extent cx="6430155" cy="4678680"/>
+            <wp:effectExtent l="0" t="0" r="8890" b="7620"/>
             <wp:docPr id="497368470" name="Рисунок 1"/>
             <wp:cNvGraphicFramePr>
               <a:graphicFrameLocks xmlns:a="http://schemas.openxmlformats.org/drawingml/2006/main" noChangeAspect="1"/>
@@ -1153,14 +1197,14 @@
                     <pic:cNvPicPr/>
                   </pic:nvPicPr>
                   <pic:blipFill rotWithShape="1">
-                    <a:blip r:embed="rId16"/>
+                    <a:blip r:embed="rId18"/>
                     <a:srcRect l="31886" t="30501" r="29770" b="19897"/>
                     <a:stretch/>
                   </pic:blipFill>
                   <pic:spPr bwMode="auto">
                     <a:xfrm>
                       <a:off x="0" y="0"/>
-                      <a:ext cx="6308465" cy="4590136"/>
+                      <a:ext cx="6457137" cy="4698312"/>
                     </a:xfrm>
                     <a:prstGeom prst="rect">
                       <a:avLst/>
@@ -1204,6 +1248,12 @@
         <w:ind w:firstLine="0"/>
         <w:jc w:val="left"/>
       </w:pPr>
+    </w:p>
+    <w:p>
+      <w:pPr>
+        <w:ind w:firstLine="708"/>
+        <w:jc w:val="left"/>
+      </w:pPr>
       <w:r>
         <w:lastRenderedPageBreak/>
         <w:t>Стиль «Заголовок</w:t>
@@ -1221,116 +1271,14 @@
         <w:jc w:val="left"/>
       </w:pPr>
       <w:r>
+        <w:rPr>
+          <w:noProof/>
+        </w:rPr>
         <w:drawing>
           <wp:inline distT="0" distB="0" distL="0" distR="0" wp14:anchorId="45C617D2" wp14:editId="4A950CA1">
             <wp:extent cx="5524500" cy="4205234"/>
             <wp:effectExtent l="0" t="0" r="0" b="5080"/>
             <wp:docPr id="1" name="Рисунок 1"/>
-            <wp:cNvGraphicFramePr>
-              <a:graphicFrameLocks xmlns:a="http://schemas.openxmlformats.org/drawingml/2006/main" noChangeAspect="1"/>
-            </wp:cNvGraphicFramePr>
-            <a:graphic xmlns:a="http://schemas.openxmlformats.org/drawingml/2006/main">
-              <a:graphicData uri="http://schemas.openxmlformats.org/drawingml/2006/picture">
-                <pic:pic xmlns:pic="http://schemas.openxmlformats.org/drawingml/2006/picture">
-                  <pic:nvPicPr>
-                    <pic:cNvPr id="1" name=""/>
-                    <pic:cNvPicPr/>
-                  </pic:nvPicPr>
-                  <pic:blipFill>
-                    <a:blip r:embed="rId17"/>
-                    <a:stretch>
-                      <a:fillRect/>
-                    </a:stretch>
-                  </pic:blipFill>
-                  <pic:spPr>
-                    <a:xfrm>
-                      <a:off x="0" y="0"/>
-                      <a:ext cx="5529148" cy="4208772"/>
-                    </a:xfrm>
-                    <a:prstGeom prst="rect">
-                      <a:avLst/>
-                    </a:prstGeom>
-                  </pic:spPr>
-                </pic:pic>
-              </a:graphicData>
-            </a:graphic>
-          </wp:inline>
-        </w:drawing>
-      </w:r>
-    </w:p>
-    <w:p>
-      <w:pPr>
-        <w:ind w:firstLine="0"/>
-        <w:jc w:val="left"/>
-      </w:pPr>
-      <w:r>
-        <w:t>Стиль «Заголовок 2»</w:t>
-      </w:r>
-    </w:p>
-    <w:p>
-      <w:pPr>
-        <w:ind w:firstLine="0"/>
-        <w:jc w:val="left"/>
-      </w:pPr>
-      <w:r>
-        <w:drawing>
-          <wp:inline distT="0" distB="0" distL="0" distR="0" wp14:anchorId="5728248C" wp14:editId="3AD9FA99">
-            <wp:extent cx="5445737" cy="4145280"/>
-            <wp:effectExtent l="0" t="0" r="3175" b="7620"/>
-            <wp:docPr id="4" name="Рисунок 4"/>
-            <wp:cNvGraphicFramePr>
-              <a:graphicFrameLocks xmlns:a="http://schemas.openxmlformats.org/drawingml/2006/main" noChangeAspect="1"/>
-            </wp:cNvGraphicFramePr>
-            <a:graphic xmlns:a="http://schemas.openxmlformats.org/drawingml/2006/main">
-              <a:graphicData uri="http://schemas.openxmlformats.org/drawingml/2006/picture">
-                <pic:pic xmlns:pic="http://schemas.openxmlformats.org/drawingml/2006/picture">
-                  <pic:nvPicPr>
-                    <pic:cNvPr id="1" name=""/>
-                    <pic:cNvPicPr/>
-                  </pic:nvPicPr>
-                  <pic:blipFill>
-                    <a:blip r:embed="rId18"/>
-                    <a:stretch>
-                      <a:fillRect/>
-                    </a:stretch>
-                  </pic:blipFill>
-                  <pic:spPr>
-                    <a:xfrm>
-                      <a:off x="0" y="0"/>
-                      <a:ext cx="5447736" cy="4146802"/>
-                    </a:xfrm>
-                    <a:prstGeom prst="rect">
-                      <a:avLst/>
-                    </a:prstGeom>
-                  </pic:spPr>
-                </pic:pic>
-              </a:graphicData>
-            </a:graphic>
-          </wp:inline>
-        </w:drawing>
-      </w:r>
-    </w:p>
-    <w:p>
-      <w:pPr>
-        <w:ind w:firstLine="0"/>
-        <w:jc w:val="left"/>
-      </w:pPr>
-      <w:r>
-        <w:lastRenderedPageBreak/>
-        <w:t>Стиль «Заголовок 3»</w:t>
-      </w:r>
-    </w:p>
-    <w:p>
-      <w:pPr>
-        <w:ind w:firstLine="0"/>
-        <w:jc w:val="left"/>
-      </w:pPr>
-      <w:r>
-        <w:drawing>
-          <wp:inline distT="0" distB="0" distL="0" distR="0" wp14:anchorId="5CAA58AF" wp14:editId="60DC190F">
-            <wp:extent cx="5940425" cy="4521835"/>
-            <wp:effectExtent l="0" t="0" r="3175" b="0"/>
-            <wp:docPr id="3" name="Рисунок 3"/>
             <wp:cNvGraphicFramePr>
               <a:graphicFrameLocks xmlns:a="http://schemas.openxmlformats.org/drawingml/2006/main" noChangeAspect="1"/>
             </wp:cNvGraphicFramePr>
@@ -1350,6 +1298,117 @@
                   <pic:spPr>
                     <a:xfrm>
                       <a:off x="0" y="0"/>
+                      <a:ext cx="5529148" cy="4208772"/>
+                    </a:xfrm>
+                    <a:prstGeom prst="rect">
+                      <a:avLst/>
+                    </a:prstGeom>
+                  </pic:spPr>
+                </pic:pic>
+              </a:graphicData>
+            </a:graphic>
+          </wp:inline>
+        </w:drawing>
+      </w:r>
+    </w:p>
+    <w:p>
+      <w:pPr>
+        <w:ind w:firstLine="708"/>
+        <w:jc w:val="left"/>
+      </w:pPr>
+      <w:r>
+        <w:t>Стиль «Заголовок 2»</w:t>
+      </w:r>
+    </w:p>
+    <w:p>
+      <w:pPr>
+        <w:ind w:firstLine="0"/>
+        <w:jc w:val="left"/>
+      </w:pPr>
+      <w:r>
+        <w:rPr>
+          <w:noProof/>
+        </w:rPr>
+        <w:drawing>
+          <wp:inline distT="0" distB="0" distL="0" distR="0" wp14:anchorId="5728248C" wp14:editId="0750CE62">
+            <wp:extent cx="5635936" cy="4290060"/>
+            <wp:effectExtent l="0" t="0" r="3175" b="0"/>
+            <wp:docPr id="4" name="Рисунок 4"/>
+            <wp:cNvGraphicFramePr>
+              <a:graphicFrameLocks xmlns:a="http://schemas.openxmlformats.org/drawingml/2006/main" noChangeAspect="1"/>
+            </wp:cNvGraphicFramePr>
+            <a:graphic xmlns:a="http://schemas.openxmlformats.org/drawingml/2006/main">
+              <a:graphicData uri="http://schemas.openxmlformats.org/drawingml/2006/picture">
+                <pic:pic xmlns:pic="http://schemas.openxmlformats.org/drawingml/2006/picture">
+                  <pic:nvPicPr>
+                    <pic:cNvPr id="1" name=""/>
+                    <pic:cNvPicPr/>
+                  </pic:nvPicPr>
+                  <pic:blipFill>
+                    <a:blip r:embed="rId20"/>
+                    <a:stretch>
+                      <a:fillRect/>
+                    </a:stretch>
+                  </pic:blipFill>
+                  <pic:spPr>
+                    <a:xfrm>
+                      <a:off x="0" y="0"/>
+                      <a:ext cx="5642752" cy="4295249"/>
+                    </a:xfrm>
+                    <a:prstGeom prst="rect">
+                      <a:avLst/>
+                    </a:prstGeom>
+                  </pic:spPr>
+                </pic:pic>
+              </a:graphicData>
+            </a:graphic>
+          </wp:inline>
+        </w:drawing>
+      </w:r>
+    </w:p>
+    <w:p>
+      <w:pPr>
+        <w:ind w:firstLine="708"/>
+        <w:jc w:val="left"/>
+      </w:pPr>
+      <w:r>
+        <w:lastRenderedPageBreak/>
+        <w:t>Стиль «Заголовок 3»</w:t>
+      </w:r>
+    </w:p>
+    <w:p>
+      <w:pPr>
+        <w:ind w:firstLine="0"/>
+        <w:jc w:val="left"/>
+      </w:pPr>
+      <w:r>
+        <w:rPr>
+          <w:noProof/>
+        </w:rPr>
+        <w:drawing>
+          <wp:inline distT="0" distB="0" distL="0" distR="0" wp14:anchorId="5CAA58AF" wp14:editId="60DC190F">
+            <wp:extent cx="5940425" cy="4521835"/>
+            <wp:effectExtent l="0" t="0" r="3175" b="0"/>
+            <wp:docPr id="3" name="Рисунок 3"/>
+            <wp:cNvGraphicFramePr>
+              <a:graphicFrameLocks xmlns:a="http://schemas.openxmlformats.org/drawingml/2006/main" noChangeAspect="1"/>
+            </wp:cNvGraphicFramePr>
+            <a:graphic xmlns:a="http://schemas.openxmlformats.org/drawingml/2006/main">
+              <a:graphicData uri="http://schemas.openxmlformats.org/drawingml/2006/picture">
+                <pic:pic xmlns:pic="http://schemas.openxmlformats.org/drawingml/2006/picture">
+                  <pic:nvPicPr>
+                    <pic:cNvPr id="1" name=""/>
+                    <pic:cNvPicPr/>
+                  </pic:nvPicPr>
+                  <pic:blipFill>
+                    <a:blip r:embed="rId21"/>
+                    <a:stretch>
+                      <a:fillRect/>
+                    </a:stretch>
+                  </pic:blipFill>
+                  <pic:spPr>
+                    <a:xfrm>
+                      <a:off x="0" y="0"/>
                       <a:ext cx="5940425" cy="4521835"/>
                     </a:xfrm>
                     <a:prstGeom prst="rect">
@@ -1367,18 +1426,1081 @@
       <w:pPr>
         <w:ind w:firstLine="0"/>
         <w:jc w:val="left"/>
+        <w:rPr>
+          <w:lang w:val="en-US"/>
+        </w:rPr>
       </w:pPr>
     </w:p>
     <w:p>
       <w:pPr>
         <w:ind w:firstLine="0"/>
         <w:jc w:val="left"/>
+        <w:rPr>
+          <w:lang w:val="en-US"/>
+        </w:rPr>
       </w:pPr>
     </w:p>
     <w:p>
       <w:pPr>
         <w:ind w:firstLine="0"/>
         <w:jc w:val="left"/>
+        <w:rPr>
+          <w:lang w:val="en-US"/>
+        </w:rPr>
+      </w:pPr>
+    </w:p>
+    <w:p>
+      <w:pPr>
+        <w:ind w:firstLine="0"/>
+        <w:jc w:val="left"/>
+        <w:rPr>
+          <w:lang w:val="en-US"/>
+        </w:rPr>
+      </w:pPr>
+    </w:p>
+    <w:p>
+      <w:pPr>
+        <w:ind w:firstLine="0"/>
+        <w:jc w:val="left"/>
+        <w:rPr>
+          <w:lang w:val="en-US"/>
+        </w:rPr>
+      </w:pPr>
+    </w:p>
+    <w:p>
+      <w:pPr>
+        <w:ind w:firstLine="0"/>
+        <w:jc w:val="left"/>
+        <w:rPr>
+          <w:lang w:val="en-US"/>
+        </w:rPr>
+      </w:pPr>
+    </w:p>
+    <w:p>
+      <w:pPr>
+        <w:ind w:firstLine="0"/>
+        <w:jc w:val="left"/>
+        <w:rPr>
+          <w:lang w:val="en-US"/>
+        </w:rPr>
+      </w:pPr>
+    </w:p>
+    <w:p>
+      <w:pPr>
+        <w:ind w:firstLine="0"/>
+        <w:jc w:val="left"/>
+        <w:rPr>
+          <w:lang w:val="en-US"/>
+        </w:rPr>
+      </w:pPr>
+    </w:p>
+    <w:p>
+      <w:pPr>
+        <w:ind w:firstLine="0"/>
+        <w:jc w:val="left"/>
+        <w:rPr>
+          <w:lang w:val="en-US"/>
+        </w:rPr>
+      </w:pPr>
+    </w:p>
+    <w:p>
+      <w:pPr>
+        <w:ind w:firstLine="0"/>
+        <w:jc w:val="left"/>
+        <w:rPr>
+          <w:lang w:val="en-US"/>
+        </w:rPr>
+      </w:pPr>
+    </w:p>
+    <w:p>
+      <w:pPr>
+        <w:ind w:firstLine="0"/>
+        <w:jc w:val="left"/>
+        <w:rPr>
+          <w:lang w:val="en-US"/>
+        </w:rPr>
+      </w:pPr>
+    </w:p>
+    <w:p>
+      <w:pPr>
+        <w:ind w:firstLine="0"/>
+        <w:jc w:val="left"/>
+        <w:rPr>
+          <w:lang w:val="en-US"/>
+        </w:rPr>
+      </w:pPr>
+    </w:p>
+    <w:p>
+      <w:pPr>
+        <w:ind w:firstLine="0"/>
+        <w:jc w:val="left"/>
+      </w:pPr>
+      <w:r>
+        <w:lastRenderedPageBreak/>
+        <w:t>11. Измените стили документа согласно таблице (таблица составлена на основе требований на стр. 11-12). Сохраните документ и зафиксируйте изменения в репозитории.</w:t>
+      </w:r>
+    </w:p>
+    <w:p>
+      <w:pPr>
+        <w:ind w:firstLine="708"/>
+        <w:jc w:val="left"/>
+      </w:pPr>
+      <w:r>
+        <w:t>Стиль «</w:t>
+      </w:r>
+      <w:proofErr w:type="spellStart"/>
+      <w:r>
+        <w:t>список_маркер</w:t>
+      </w:r>
+      <w:proofErr w:type="spellEnd"/>
+      <w:r>
+        <w:t>»</w:t>
+      </w:r>
+    </w:p>
+    <w:p>
+      <w:pPr>
+        <w:ind w:firstLine="0"/>
+        <w:jc w:val="left"/>
+      </w:pPr>
+      <w:r>
+        <w:rPr>
+          <w:noProof/>
+        </w:rPr>
+        <w:drawing>
+          <wp:inline distT="0" distB="0" distL="0" distR="0" wp14:anchorId="06F4E981" wp14:editId="39938554">
+            <wp:extent cx="5760720" cy="3828048"/>
+            <wp:effectExtent l="0" t="0" r="0" b="1270"/>
+            <wp:docPr id="2" name="Рисунок 2"/>
+            <wp:cNvGraphicFramePr>
+              <a:graphicFrameLocks xmlns:a="http://schemas.openxmlformats.org/drawingml/2006/main" noChangeAspect="1"/>
+            </wp:cNvGraphicFramePr>
+            <a:graphic xmlns:a="http://schemas.openxmlformats.org/drawingml/2006/main">
+              <a:graphicData uri="http://schemas.openxmlformats.org/drawingml/2006/picture">
+                <pic:pic xmlns:pic="http://schemas.openxmlformats.org/drawingml/2006/picture">
+                  <pic:nvPicPr>
+                    <pic:cNvPr id="1" name=""/>
+                    <pic:cNvPicPr/>
+                  </pic:nvPicPr>
+                  <pic:blipFill rotWithShape="1">
+                    <a:blip r:embed="rId22"/>
+                    <a:srcRect t="6378" b="6324"/>
+                    <a:stretch/>
+                  </pic:blipFill>
+                  <pic:spPr bwMode="auto">
+                    <a:xfrm>
+                      <a:off x="0" y="0"/>
+                      <a:ext cx="5772272" cy="3835725"/>
+                    </a:xfrm>
+                    <a:prstGeom prst="rect">
+                      <a:avLst/>
+                    </a:prstGeom>
+                    <a:ln>
+                      <a:noFill/>
+                    </a:ln>
+                    <a:extLst>
+                      <a:ext uri="{53640926-AAD7-44D8-BBD7-CCE9431645EC}">
+                        <a14:shadowObscured xmlns:a14="http://schemas.microsoft.com/office/drawing/2010/main"/>
+                      </a:ext>
+                    </a:extLst>
+                  </pic:spPr>
+                </pic:pic>
+              </a:graphicData>
+            </a:graphic>
+          </wp:inline>
+        </w:drawing>
+      </w:r>
+    </w:p>
+    <w:p>
+      <w:pPr>
+        <w:ind w:firstLine="0"/>
+        <w:jc w:val="left"/>
+      </w:pPr>
+      <w:r>
+        <w:tab/>
+        <w:t>Стиль «</w:t>
+      </w:r>
+      <w:proofErr w:type="spellStart"/>
+      <w:r>
+        <w:t>список_буква</w:t>
+      </w:r>
+      <w:proofErr w:type="spellEnd"/>
+      <w:r>
+        <w:t>»</w:t>
+      </w:r>
+    </w:p>
+    <w:p>
+      <w:pPr>
+        <w:pStyle w:val="a1"/>
+        <w:numPr>
+          <w:ilvl w:val="0"/>
+          <w:numId w:val="0"/>
+        </w:numPr>
+      </w:pPr>
+      <w:r>
+        <w:rPr>
+          <w:noProof/>
+        </w:rPr>
+        <w:drawing>
+          <wp:inline distT="0" distB="0" distL="0" distR="0" wp14:anchorId="74437757" wp14:editId="0EA28DC6">
+            <wp:extent cx="5554980" cy="3739962"/>
+            <wp:effectExtent l="0" t="0" r="7620" b="0"/>
+            <wp:docPr id="5" name="Рисунок 5"/>
+            <wp:cNvGraphicFramePr>
+              <a:graphicFrameLocks xmlns:a="http://schemas.openxmlformats.org/drawingml/2006/main" noChangeAspect="1"/>
+            </wp:cNvGraphicFramePr>
+            <a:graphic xmlns:a="http://schemas.openxmlformats.org/drawingml/2006/main">
+              <a:graphicData uri="http://schemas.openxmlformats.org/drawingml/2006/picture">
+                <pic:pic xmlns:pic="http://schemas.openxmlformats.org/drawingml/2006/picture">
+                  <pic:nvPicPr>
+                    <pic:cNvPr id="1" name=""/>
+                    <pic:cNvPicPr/>
+                  </pic:nvPicPr>
+                  <pic:blipFill rotWithShape="1">
+                    <a:blip r:embed="rId23"/>
+                    <a:srcRect t="5137" b="6415"/>
+                    <a:stretch/>
+                  </pic:blipFill>
+                  <pic:spPr bwMode="auto">
+                    <a:xfrm>
+                      <a:off x="0" y="0"/>
+                      <a:ext cx="5571543" cy="3751113"/>
+                    </a:xfrm>
+                    <a:prstGeom prst="rect">
+                      <a:avLst/>
+                    </a:prstGeom>
+                    <a:ln>
+                      <a:noFill/>
+                    </a:ln>
+                    <a:extLst>
+                      <a:ext uri="{53640926-AAD7-44D8-BBD7-CCE9431645EC}">
+                        <a14:shadowObscured xmlns:a14="http://schemas.microsoft.com/office/drawing/2010/main"/>
+                      </a:ext>
+                    </a:extLst>
+                  </pic:spPr>
+                </pic:pic>
+              </a:graphicData>
+            </a:graphic>
+          </wp:inline>
+        </w:drawing>
+      </w:r>
+    </w:p>
+    <w:p>
+      <w:pPr>
+        <w:pStyle w:val="a1"/>
+        <w:numPr>
+          <w:ilvl w:val="0"/>
+          <w:numId w:val="0"/>
+        </w:numPr>
+      </w:pPr>
+      <w:r>
+        <w:lastRenderedPageBreak/>
+        <w:tab/>
+        <w:t>Стиль «</w:t>
+      </w:r>
+      <w:proofErr w:type="spellStart"/>
+      <w:r>
+        <w:t>список_цифра</w:t>
+      </w:r>
+      <w:proofErr w:type="spellEnd"/>
+      <w:r>
+        <w:t>»</w:t>
+      </w:r>
+    </w:p>
+    <w:p>
+      <w:pPr>
+        <w:pStyle w:val="a"/>
+        <w:numPr>
+          <w:ilvl w:val="0"/>
+          <w:numId w:val="0"/>
+        </w:numPr>
+      </w:pPr>
+      <w:r>
+        <w:rPr>
+          <w:noProof/>
+        </w:rPr>
+        <w:drawing>
+          <wp:inline distT="0" distB="0" distL="0" distR="0" wp14:anchorId="1933054B" wp14:editId="0C8C8F01">
+            <wp:extent cx="5852160" cy="4168031"/>
+            <wp:effectExtent l="0" t="0" r="0" b="4445"/>
+            <wp:docPr id="6" name="Рисунок 6"/>
+            <wp:cNvGraphicFramePr>
+              <a:graphicFrameLocks xmlns:a="http://schemas.openxmlformats.org/drawingml/2006/main" noChangeAspect="1"/>
+            </wp:cNvGraphicFramePr>
+            <a:graphic xmlns:a="http://schemas.openxmlformats.org/drawingml/2006/main">
+              <a:graphicData uri="http://schemas.openxmlformats.org/drawingml/2006/picture">
+                <pic:pic xmlns:pic="http://schemas.openxmlformats.org/drawingml/2006/picture">
+                  <pic:nvPicPr>
+                    <pic:cNvPr id="1" name=""/>
+                    <pic:cNvPicPr/>
+                  </pic:nvPicPr>
+                  <pic:blipFill rotWithShape="1">
+                    <a:blip r:embed="rId24"/>
+                    <a:srcRect b="6434"/>
+                    <a:stretch/>
+                  </pic:blipFill>
+                  <pic:spPr bwMode="auto">
+                    <a:xfrm>
+                      <a:off x="0" y="0"/>
+                      <a:ext cx="5860087" cy="4173677"/>
+                    </a:xfrm>
+                    <a:prstGeom prst="rect">
+                      <a:avLst/>
+                    </a:prstGeom>
+                    <a:ln>
+                      <a:noFill/>
+                    </a:ln>
+                    <a:extLst>
+                      <a:ext uri="{53640926-AAD7-44D8-BBD7-CCE9431645EC}">
+                        <a14:shadowObscured xmlns:a14="http://schemas.microsoft.com/office/drawing/2010/main"/>
+                      </a:ext>
+                    </a:extLst>
+                  </pic:spPr>
+                </pic:pic>
+              </a:graphicData>
+            </a:graphic>
+          </wp:inline>
+        </w:drawing>
+      </w:r>
+    </w:p>
+    <w:p>
+      <w:pPr>
+        <w:pStyle w:val="a"/>
+        <w:numPr>
+          <w:ilvl w:val="0"/>
+          <w:numId w:val="0"/>
+        </w:numPr>
+      </w:pPr>
+      <w:r>
+        <w:tab/>
+        <w:t>Стиль «рисунок»</w:t>
+      </w:r>
+    </w:p>
+    <w:p>
+      <w:pPr>
+        <w:pStyle w:val="ac"/>
+        <w:jc w:val="both"/>
+      </w:pPr>
+      <w:r>
+        <w:rPr>
+          <w:noProof/>
+        </w:rPr>
+        <w:drawing>
+          <wp:inline distT="0" distB="0" distL="0" distR="0" wp14:anchorId="32029BD5" wp14:editId="64597301">
+            <wp:extent cx="5866191" cy="4183380"/>
+            <wp:effectExtent l="0" t="0" r="1270" b="7620"/>
+            <wp:docPr id="7" name="Рисунок 7"/>
+            <wp:cNvGraphicFramePr>
+              <a:graphicFrameLocks xmlns:a="http://schemas.openxmlformats.org/drawingml/2006/main" noChangeAspect="1"/>
+            </wp:cNvGraphicFramePr>
+            <a:graphic xmlns:a="http://schemas.openxmlformats.org/drawingml/2006/main">
+              <a:graphicData uri="http://schemas.openxmlformats.org/drawingml/2006/picture">
+                <pic:pic xmlns:pic="http://schemas.openxmlformats.org/drawingml/2006/picture">
+                  <pic:nvPicPr>
+                    <pic:cNvPr id="1" name=""/>
+                    <pic:cNvPicPr/>
+                  </pic:nvPicPr>
+                  <pic:blipFill rotWithShape="1">
+                    <a:blip r:embed="rId25"/>
+                    <a:srcRect b="6314"/>
+                    <a:stretch/>
+                  </pic:blipFill>
+                  <pic:spPr bwMode="auto">
+                    <a:xfrm>
+                      <a:off x="0" y="0"/>
+                      <a:ext cx="5873204" cy="4188381"/>
+                    </a:xfrm>
+                    <a:prstGeom prst="rect">
+                      <a:avLst/>
+                    </a:prstGeom>
+                    <a:ln>
+                      <a:noFill/>
+                    </a:ln>
+                    <a:extLst>
+                      <a:ext uri="{53640926-AAD7-44D8-BBD7-CCE9431645EC}">
+                        <a14:shadowObscured xmlns:a14="http://schemas.microsoft.com/office/drawing/2010/main"/>
+                      </a:ext>
+                    </a:extLst>
+                  </pic:spPr>
+                </pic:pic>
+              </a:graphicData>
+            </a:graphic>
+          </wp:inline>
+        </w:drawing>
+      </w:r>
+    </w:p>
+    <w:p>
+      <w:pPr>
+        <w:pStyle w:val="ac"/>
+        <w:jc w:val="both"/>
+      </w:pPr>
+      <w:r>
+        <w:lastRenderedPageBreak/>
+        <w:tab/>
+        <w:t>Стиль «</w:t>
+      </w:r>
+      <w:proofErr w:type="spellStart"/>
+      <w:r>
+        <w:t>табличный_текст</w:t>
+      </w:r>
+      <w:proofErr w:type="spellEnd"/>
+      <w:r>
+        <w:t>»</w:t>
+      </w:r>
+    </w:p>
+    <w:p>
+      <w:pPr>
+        <w:pStyle w:val="ac"/>
+        <w:jc w:val="both"/>
+      </w:pPr>
+      <w:r>
+        <w:rPr>
+          <w:noProof/>
+        </w:rPr>
+        <w:drawing>
+          <wp:inline distT="0" distB="0" distL="0" distR="0" wp14:anchorId="37881B42" wp14:editId="7B21C0A7">
+            <wp:extent cx="6172200" cy="4093004"/>
+            <wp:effectExtent l="0" t="0" r="0" b="3175"/>
+            <wp:docPr id="8" name="Рисунок 8"/>
+            <wp:cNvGraphicFramePr>
+              <a:graphicFrameLocks xmlns:a="http://schemas.openxmlformats.org/drawingml/2006/main" noChangeAspect="1"/>
+            </wp:cNvGraphicFramePr>
+            <a:graphic xmlns:a="http://schemas.openxmlformats.org/drawingml/2006/main">
+              <a:graphicData uri="http://schemas.openxmlformats.org/drawingml/2006/picture">
+                <pic:pic xmlns:pic="http://schemas.openxmlformats.org/drawingml/2006/picture">
+                  <pic:nvPicPr>
+                    <pic:cNvPr id="1" name=""/>
+                    <pic:cNvPicPr/>
+                  </pic:nvPicPr>
+                  <pic:blipFill rotWithShape="1">
+                    <a:blip r:embed="rId26"/>
+                    <a:srcRect t="6241" b="6642"/>
+                    <a:stretch/>
+                  </pic:blipFill>
+                  <pic:spPr bwMode="auto">
+                    <a:xfrm>
+                      <a:off x="0" y="0"/>
+                      <a:ext cx="6184154" cy="4100931"/>
+                    </a:xfrm>
+                    <a:prstGeom prst="rect">
+                      <a:avLst/>
+                    </a:prstGeom>
+                    <a:ln>
+                      <a:noFill/>
+                    </a:ln>
+                    <a:extLst>
+                      <a:ext uri="{53640926-AAD7-44D8-BBD7-CCE9431645EC}">
+                        <a14:shadowObscured xmlns:a14="http://schemas.microsoft.com/office/drawing/2010/main"/>
+                      </a:ext>
+                    </a:extLst>
+                  </pic:spPr>
+                </pic:pic>
+              </a:graphicData>
+            </a:graphic>
+          </wp:inline>
+        </w:drawing>
+      </w:r>
+    </w:p>
+    <w:p>
+      <w:pPr>
+        <w:pStyle w:val="ac"/>
+        <w:jc w:val="both"/>
+      </w:pPr>
+      <w:r>
+        <w:tab/>
+        <w:t>Стиль «</w:t>
+      </w:r>
+      <w:proofErr w:type="spellStart"/>
+      <w:r>
+        <w:t>таблица_название</w:t>
+      </w:r>
+      <w:proofErr w:type="spellEnd"/>
+      <w:r>
+        <w:t>»</w:t>
+      </w:r>
+    </w:p>
+    <w:p>
+      <w:pPr>
+        <w:pStyle w:val="ac"/>
+        <w:jc w:val="both"/>
+      </w:pPr>
+      <w:r>
+        <w:rPr>
+          <w:noProof/>
+        </w:rPr>
+        <w:drawing>
+          <wp:inline distT="0" distB="0" distL="0" distR="0" wp14:anchorId="10C79136" wp14:editId="7DE37C5B">
+            <wp:extent cx="6219669" cy="4160520"/>
+            <wp:effectExtent l="0" t="0" r="0" b="0"/>
+            <wp:docPr id="10" name="Рисунок 10"/>
+            <wp:cNvGraphicFramePr>
+              <a:graphicFrameLocks xmlns:a="http://schemas.openxmlformats.org/drawingml/2006/main" noChangeAspect="1"/>
+            </wp:cNvGraphicFramePr>
+            <a:graphic xmlns:a="http://schemas.openxmlformats.org/drawingml/2006/main">
+              <a:graphicData uri="http://schemas.openxmlformats.org/drawingml/2006/picture">
+                <pic:pic xmlns:pic="http://schemas.openxmlformats.org/drawingml/2006/picture">
+                  <pic:nvPicPr>
+                    <pic:cNvPr id="1" name=""/>
+                    <pic:cNvPicPr/>
+                  </pic:nvPicPr>
+                  <pic:blipFill rotWithShape="1">
+                    <a:blip r:embed="rId27"/>
+                    <a:srcRect t="5628" b="6493"/>
+                    <a:stretch/>
+                  </pic:blipFill>
+                  <pic:spPr bwMode="auto">
+                    <a:xfrm>
+                      <a:off x="0" y="0"/>
+                      <a:ext cx="6228831" cy="4166649"/>
+                    </a:xfrm>
+                    <a:prstGeom prst="rect">
+                      <a:avLst/>
+                    </a:prstGeom>
+                    <a:ln>
+                      <a:noFill/>
+                    </a:ln>
+                    <a:extLst>
+                      <a:ext uri="{53640926-AAD7-44D8-BBD7-CCE9431645EC}">
+                        <a14:shadowObscured xmlns:a14="http://schemas.microsoft.com/office/drawing/2010/main"/>
+                      </a:ext>
+                    </a:extLst>
+                  </pic:spPr>
+                </pic:pic>
+              </a:graphicData>
+            </a:graphic>
+          </wp:inline>
+        </w:drawing>
+      </w:r>
+    </w:p>
+    <w:p>
+      <w:pPr>
+        <w:pStyle w:val="ac"/>
+        <w:jc w:val="both"/>
+      </w:pPr>
+      <w:r>
+        <w:lastRenderedPageBreak/>
+        <w:tab/>
+        <w:t>Стиль «формула»</w:t>
+      </w:r>
+    </w:p>
+    <w:p>
+      <w:pPr>
+        <w:pStyle w:val="af6"/>
+        <w:jc w:val="both"/>
+      </w:pPr>
+      <w:r>
+        <w:rPr>
+          <w:noProof/>
+        </w:rPr>
+        <w:drawing>
+          <wp:inline distT="0" distB="0" distL="0" distR="0" wp14:anchorId="6BF451E0" wp14:editId="7AA0C5BE">
+            <wp:extent cx="5940425" cy="3970020"/>
+            <wp:effectExtent l="0" t="0" r="3175" b="0"/>
+            <wp:docPr id="11" name="Рисунок 11"/>
+            <wp:cNvGraphicFramePr>
+              <a:graphicFrameLocks xmlns:a="http://schemas.openxmlformats.org/drawingml/2006/main" noChangeAspect="1"/>
+            </wp:cNvGraphicFramePr>
+            <a:graphic xmlns:a="http://schemas.openxmlformats.org/drawingml/2006/main">
+              <a:graphicData uri="http://schemas.openxmlformats.org/drawingml/2006/picture">
+                <pic:pic xmlns:pic="http://schemas.openxmlformats.org/drawingml/2006/picture">
+                  <pic:nvPicPr>
+                    <pic:cNvPr id="1" name=""/>
+                    <pic:cNvPicPr/>
+                  </pic:nvPicPr>
+                  <pic:blipFill rotWithShape="1">
+                    <a:blip r:embed="rId28"/>
+                    <a:srcRect t="5898" b="6306"/>
+                    <a:stretch/>
+                  </pic:blipFill>
+                  <pic:spPr bwMode="auto">
+                    <a:xfrm>
+                      <a:off x="0" y="0"/>
+                      <a:ext cx="5940425" cy="3970020"/>
+                    </a:xfrm>
+                    <a:prstGeom prst="rect">
+                      <a:avLst/>
+                    </a:prstGeom>
+                    <a:ln>
+                      <a:noFill/>
+                    </a:ln>
+                    <a:extLst>
+                      <a:ext uri="{53640926-AAD7-44D8-BBD7-CCE9431645EC}">
+                        <a14:shadowObscured xmlns:a14="http://schemas.microsoft.com/office/drawing/2010/main"/>
+                      </a:ext>
+                    </a:extLst>
+                  </pic:spPr>
+                </pic:pic>
+              </a:graphicData>
+            </a:graphic>
+          </wp:inline>
+        </w:drawing>
+      </w:r>
+    </w:p>
+    <w:p>
+      <w:pPr>
+        <w:pStyle w:val="af6"/>
+        <w:jc w:val="both"/>
+      </w:pPr>
+      <w:r>
+        <w:tab/>
+        <w:t>Стиль «Литература»</w:t>
+      </w:r>
+    </w:p>
+    <w:p>
+      <w:pPr>
+        <w:pStyle w:val="a0"/>
+        <w:numPr>
+          <w:ilvl w:val="0"/>
+          <w:numId w:val="0"/>
+        </w:numPr>
+      </w:pPr>
+      <w:r>
+        <w:rPr>
+          <w:noProof/>
+        </w:rPr>
+        <w:drawing>
+          <wp:inline distT="0" distB="0" distL="0" distR="0" wp14:anchorId="606CE112" wp14:editId="05C70781">
+            <wp:extent cx="6201169" cy="4168140"/>
+            <wp:effectExtent l="0" t="0" r="9525" b="3810"/>
+            <wp:docPr id="12" name="Рисунок 12"/>
+            <wp:cNvGraphicFramePr>
+              <a:graphicFrameLocks xmlns:a="http://schemas.openxmlformats.org/drawingml/2006/main" noChangeAspect="1"/>
+            </wp:cNvGraphicFramePr>
+            <a:graphic xmlns:a="http://schemas.openxmlformats.org/drawingml/2006/main">
+              <a:graphicData uri="http://schemas.openxmlformats.org/drawingml/2006/picture">
+                <pic:pic xmlns:pic="http://schemas.openxmlformats.org/drawingml/2006/picture">
+                  <pic:nvPicPr>
+                    <pic:cNvPr id="1" name=""/>
+                    <pic:cNvPicPr/>
+                  </pic:nvPicPr>
+                  <pic:blipFill rotWithShape="1">
+                    <a:blip r:embed="rId29"/>
+                    <a:srcRect t="5898" b="5799"/>
+                    <a:stretch/>
+                  </pic:blipFill>
+                  <pic:spPr bwMode="auto">
+                    <a:xfrm>
+                      <a:off x="0" y="0"/>
+                      <a:ext cx="6204365" cy="4170288"/>
+                    </a:xfrm>
+                    <a:prstGeom prst="rect">
+                      <a:avLst/>
+                    </a:prstGeom>
+                    <a:ln>
+                      <a:noFill/>
+                    </a:ln>
+                    <a:extLst>
+                      <a:ext uri="{53640926-AAD7-44D8-BBD7-CCE9431645EC}">
+                        <a14:shadowObscured xmlns:a14="http://schemas.microsoft.com/office/drawing/2010/main"/>
+                      </a:ext>
+                    </a:extLst>
+                  </pic:spPr>
+                </pic:pic>
+              </a:graphicData>
+            </a:graphic>
+          </wp:inline>
+        </w:drawing>
+      </w:r>
+    </w:p>
+    <w:p>
+      <w:pPr>
+        <w:pStyle w:val="a0"/>
+        <w:numPr>
+          <w:ilvl w:val="0"/>
+          <w:numId w:val="0"/>
+        </w:numPr>
+      </w:pPr>
+      <w:r>
+        <w:lastRenderedPageBreak/>
+        <w:t>13-14. Выполните стилевое оформление текста. Сохраните документ и зафиксируйте изменения в репозитории.</w:t>
+      </w:r>
+    </w:p>
+    <w:p>
+      <w:pPr>
+        <w:pStyle w:val="a0"/>
+        <w:numPr>
+          <w:ilvl w:val="0"/>
+          <w:numId w:val="0"/>
+        </w:numPr>
+      </w:pPr>
+      <w:r>
+        <w:tab/>
+        <w:t>Часть изменений, внесенных в реферат:</w:t>
+      </w:r>
+    </w:p>
+    <w:p>
+      <w:pPr>
+        <w:pStyle w:val="a0"/>
+        <w:numPr>
+          <w:ilvl w:val="0"/>
+          <w:numId w:val="14"/>
+        </w:numPr>
+      </w:pPr>
+      <w:proofErr w:type="spellStart"/>
+      <w:r>
+        <w:t>Применем</w:t>
+      </w:r>
+      <w:proofErr w:type="spellEnd"/>
+      <w:r>
+        <w:t xml:space="preserve"> стиль «Заголовок 1»</w:t>
+      </w:r>
+    </w:p>
+    <w:p>
+      <w:pPr>
+        <w:pStyle w:val="a1"/>
+        <w:numPr>
+          <w:ilvl w:val="0"/>
+          <w:numId w:val="0"/>
+        </w:numPr>
+      </w:pPr>
+      <w:r>
+        <w:rPr>
+          <w:noProof/>
+        </w:rPr>
+        <w:drawing>
+          <wp:inline distT="0" distB="0" distL="0" distR="0" wp14:anchorId="7C8B74D9" wp14:editId="33595992">
+            <wp:extent cx="5920740" cy="2198215"/>
+            <wp:effectExtent l="0" t="0" r="3810" b="0"/>
+            <wp:docPr id="13" name="Рисунок 13"/>
+            <wp:cNvGraphicFramePr>
+              <a:graphicFrameLocks xmlns:a="http://schemas.openxmlformats.org/drawingml/2006/main" noChangeAspect="1"/>
+            </wp:cNvGraphicFramePr>
+            <a:graphic xmlns:a="http://schemas.openxmlformats.org/drawingml/2006/main">
+              <a:graphicData uri="http://schemas.openxmlformats.org/drawingml/2006/picture">
+                <pic:pic xmlns:pic="http://schemas.openxmlformats.org/drawingml/2006/picture">
+                  <pic:nvPicPr>
+                    <pic:cNvPr id="1" name=""/>
+                    <pic:cNvPicPr/>
+                  </pic:nvPicPr>
+                  <pic:blipFill rotWithShape="1">
+                    <a:blip r:embed="rId30"/>
+                    <a:srcRect l="28605" t="34570" r="24062" b="35830"/>
+                    <a:stretch/>
+                  </pic:blipFill>
+                  <pic:spPr bwMode="auto">
+                    <a:xfrm>
+                      <a:off x="0" y="0"/>
+                      <a:ext cx="5936769" cy="2204166"/>
+                    </a:xfrm>
+                    <a:prstGeom prst="rect">
+                      <a:avLst/>
+                    </a:prstGeom>
+                    <a:ln>
+                      <a:noFill/>
+                    </a:ln>
+                    <a:extLst>
+                      <a:ext uri="{53640926-AAD7-44D8-BBD7-CCE9431645EC}">
+                        <a14:shadowObscured xmlns:a14="http://schemas.microsoft.com/office/drawing/2010/main"/>
+                      </a:ext>
+                    </a:extLst>
+                  </pic:spPr>
+                </pic:pic>
+              </a:graphicData>
+            </a:graphic>
+          </wp:inline>
+        </w:drawing>
+      </w:r>
+    </w:p>
+    <w:p>
+      <w:pPr>
+        <w:pStyle w:val="a1"/>
+        <w:numPr>
+          <w:ilvl w:val="0"/>
+          <w:numId w:val="14"/>
+        </w:numPr>
+      </w:pPr>
+      <w:r>
+        <w:t>Применен стиль «рисунок»</w:t>
+      </w:r>
+    </w:p>
+    <w:p>
+      <w:pPr>
+        <w:pStyle w:val="a1"/>
+        <w:numPr>
+          <w:ilvl w:val="0"/>
+          <w:numId w:val="0"/>
+        </w:numPr>
+      </w:pPr>
+      <w:r>
+        <w:rPr>
+          <w:noProof/>
+        </w:rPr>
+        <w:drawing>
+          <wp:inline distT="0" distB="0" distL="0" distR="0" wp14:anchorId="36034582" wp14:editId="6CA372AF">
+            <wp:extent cx="5707380" cy="2373366"/>
+            <wp:effectExtent l="0" t="0" r="7620" b="8255"/>
+            <wp:docPr id="14" name="Рисунок 14"/>
+            <wp:cNvGraphicFramePr>
+              <a:graphicFrameLocks xmlns:a="http://schemas.openxmlformats.org/drawingml/2006/main" noChangeAspect="1"/>
+            </wp:cNvGraphicFramePr>
+            <a:graphic xmlns:a="http://schemas.openxmlformats.org/drawingml/2006/main">
+              <a:graphicData uri="http://schemas.openxmlformats.org/drawingml/2006/picture">
+                <pic:pic xmlns:pic="http://schemas.openxmlformats.org/drawingml/2006/picture">
+                  <pic:nvPicPr>
+                    <pic:cNvPr id="1" name=""/>
+                    <pic:cNvPicPr/>
+                  </pic:nvPicPr>
+                  <pic:blipFill rotWithShape="1">
+                    <a:blip r:embed="rId31"/>
+                    <a:srcRect l="30272" t="44293" r="30861" b="28484"/>
+                    <a:stretch/>
+                  </pic:blipFill>
+                  <pic:spPr bwMode="auto">
+                    <a:xfrm>
+                      <a:off x="0" y="0"/>
+                      <a:ext cx="5719807" cy="2378534"/>
+                    </a:xfrm>
+                    <a:prstGeom prst="rect">
+                      <a:avLst/>
+                    </a:prstGeom>
+                    <a:ln>
+                      <a:noFill/>
+                    </a:ln>
+                    <a:extLst>
+                      <a:ext uri="{53640926-AAD7-44D8-BBD7-CCE9431645EC}">
+                        <a14:shadowObscured xmlns:a14="http://schemas.microsoft.com/office/drawing/2010/main"/>
+                      </a:ext>
+                    </a:extLst>
+                  </pic:spPr>
+                </pic:pic>
+              </a:graphicData>
+            </a:graphic>
+          </wp:inline>
+        </w:drawing>
+      </w:r>
+    </w:p>
+    <w:p>
+      <w:pPr>
+        <w:pStyle w:val="a1"/>
+        <w:numPr>
+          <w:ilvl w:val="0"/>
+          <w:numId w:val="14"/>
+        </w:numPr>
+      </w:pPr>
+      <w:r>
+        <w:t>Применен стиль «Заголовок 2»</w:t>
+      </w:r>
+    </w:p>
+    <w:p>
+      <w:pPr>
+        <w:pStyle w:val="a1"/>
+        <w:numPr>
+          <w:ilvl w:val="0"/>
+          <w:numId w:val="0"/>
+        </w:numPr>
+      </w:pPr>
+      <w:r>
+        <w:rPr>
+          <w:noProof/>
+        </w:rPr>
+        <w:drawing>
+          <wp:inline distT="0" distB="0" distL="0" distR="0" wp14:anchorId="2A54A2A8" wp14:editId="2CAAC5D7">
+            <wp:extent cx="6116955" cy="1287780"/>
+            <wp:effectExtent l="0" t="0" r="0" b="7620"/>
+            <wp:docPr id="15" name="Рисунок 15"/>
+            <wp:cNvGraphicFramePr>
+              <a:graphicFrameLocks xmlns:a="http://schemas.openxmlformats.org/drawingml/2006/main" noChangeAspect="1"/>
+            </wp:cNvGraphicFramePr>
+            <a:graphic xmlns:a="http://schemas.openxmlformats.org/drawingml/2006/main">
+              <a:graphicData uri="http://schemas.openxmlformats.org/drawingml/2006/picture">
+                <pic:pic xmlns:pic="http://schemas.openxmlformats.org/drawingml/2006/picture">
+                  <pic:nvPicPr>
+                    <pic:cNvPr id="1" name=""/>
+                    <pic:cNvPicPr/>
+                  </pic:nvPicPr>
+                  <pic:blipFill rotWithShape="1">
+                    <a:blip r:embed="rId32"/>
+                    <a:srcRect l="29503" t="39107" r="24190" b="44472"/>
+                    <a:stretch/>
+                  </pic:blipFill>
+                  <pic:spPr bwMode="auto">
+                    <a:xfrm>
+                      <a:off x="0" y="0"/>
+                      <a:ext cx="6116955" cy="1287780"/>
+                    </a:xfrm>
+                    <a:prstGeom prst="rect">
+                      <a:avLst/>
+                    </a:prstGeom>
+                    <a:ln>
+                      <a:noFill/>
+                    </a:ln>
+                    <a:extLst>
+                      <a:ext uri="{53640926-AAD7-44D8-BBD7-CCE9431645EC}">
+                        <a14:shadowObscured xmlns:a14="http://schemas.microsoft.com/office/drawing/2010/main"/>
+                      </a:ext>
+                    </a:extLst>
+                  </pic:spPr>
+                </pic:pic>
+              </a:graphicData>
+            </a:graphic>
+          </wp:inline>
+        </w:drawing>
+      </w:r>
+    </w:p>
+    <w:p>
+      <w:pPr>
+        <w:pStyle w:val="a1"/>
+        <w:numPr>
+          <w:ilvl w:val="0"/>
+          <w:numId w:val="0"/>
+        </w:numPr>
+      </w:pPr>
+    </w:p>
+    <w:p>
+      <w:pPr>
+        <w:pStyle w:val="a1"/>
+        <w:numPr>
+          <w:ilvl w:val="0"/>
+          <w:numId w:val="0"/>
+        </w:numPr>
+      </w:pPr>
+    </w:p>
+    <w:p>
+      <w:pPr>
+        <w:pStyle w:val="a1"/>
+        <w:numPr>
+          <w:ilvl w:val="0"/>
+          <w:numId w:val="0"/>
+        </w:numPr>
+      </w:pPr>
+    </w:p>
+    <w:p>
+      <w:pPr>
+        <w:pStyle w:val="a1"/>
+        <w:numPr>
+          <w:ilvl w:val="0"/>
+          <w:numId w:val="14"/>
+        </w:numPr>
+      </w:pPr>
+      <w:r>
+        <w:lastRenderedPageBreak/>
+        <w:t>Применены стили «</w:t>
+      </w:r>
+      <w:proofErr w:type="spellStart"/>
+      <w:r>
+        <w:t>таблица_название</w:t>
+      </w:r>
+      <w:proofErr w:type="spellEnd"/>
+      <w:r>
+        <w:t>» и «</w:t>
+      </w:r>
+      <w:proofErr w:type="spellStart"/>
+      <w:r>
+        <w:t>табличный_текст</w:t>
+      </w:r>
+      <w:proofErr w:type="spellEnd"/>
+      <w:r>
+        <w:t>»</w:t>
+      </w:r>
+    </w:p>
+    <w:p>
+      <w:pPr>
+        <w:pStyle w:val="a1"/>
+        <w:numPr>
+          <w:ilvl w:val="0"/>
+          <w:numId w:val="0"/>
+        </w:numPr>
+      </w:pPr>
+      <w:r>
+        <w:rPr>
+          <w:noProof/>
+        </w:rPr>
+        <w:drawing>
+          <wp:inline distT="0" distB="0" distL="0" distR="0" wp14:anchorId="34116838" wp14:editId="0E887C94">
+            <wp:extent cx="6057900" cy="3205149"/>
+            <wp:effectExtent l="0" t="0" r="0" b="0"/>
+            <wp:docPr id="16" name="Рисунок 16"/>
+            <wp:cNvGraphicFramePr>
+              <a:graphicFrameLocks xmlns:a="http://schemas.openxmlformats.org/drawingml/2006/main" noChangeAspect="1"/>
+            </wp:cNvGraphicFramePr>
+            <a:graphic xmlns:a="http://schemas.openxmlformats.org/drawingml/2006/main">
+              <a:graphicData uri="http://schemas.openxmlformats.org/drawingml/2006/picture">
+                <pic:pic xmlns:pic="http://schemas.openxmlformats.org/drawingml/2006/picture">
+                  <pic:nvPicPr>
+                    <pic:cNvPr id="1" name=""/>
+                    <pic:cNvPicPr/>
+                  </pic:nvPicPr>
+                  <pic:blipFill rotWithShape="1">
+                    <a:blip r:embed="rId33"/>
+                    <a:srcRect l="29631" t="34354" r="24062" b="24379"/>
+                    <a:stretch/>
+                  </pic:blipFill>
+                  <pic:spPr bwMode="auto">
+                    <a:xfrm>
+                      <a:off x="0" y="0"/>
+                      <a:ext cx="6076145" cy="3214802"/>
+                    </a:xfrm>
+                    <a:prstGeom prst="rect">
+                      <a:avLst/>
+                    </a:prstGeom>
+                    <a:ln>
+                      <a:noFill/>
+                    </a:ln>
+                    <a:extLst>
+                      <a:ext uri="{53640926-AAD7-44D8-BBD7-CCE9431645EC}">
+                        <a14:shadowObscured xmlns:a14="http://schemas.microsoft.com/office/drawing/2010/main"/>
+                      </a:ext>
+                    </a:extLst>
+                  </pic:spPr>
+                </pic:pic>
+              </a:graphicData>
+            </a:graphic>
+          </wp:inline>
+        </w:drawing>
+      </w:r>
+    </w:p>
+    <w:p>
+      <w:pPr>
+        <w:pStyle w:val="a1"/>
+        <w:numPr>
+          <w:ilvl w:val="0"/>
+          <w:numId w:val="0"/>
+        </w:numPr>
+      </w:pPr>
+    </w:p>
+    <w:p>
+      <w:pPr>
+        <w:pStyle w:val="a1"/>
+        <w:numPr>
+          <w:ilvl w:val="0"/>
+          <w:numId w:val="0"/>
+        </w:numPr>
+        <w:rPr>
+          <w:i/>
+          <w:iCs/>
+        </w:rPr>
+      </w:pPr>
+      <w:r>
+        <w:rPr>
+          <w:i/>
+          <w:iCs/>
+        </w:rPr>
+        <w:t>Ссылка на удаленный репозиторий:</w:t>
+      </w:r>
+    </w:p>
+    <w:p>
+      <w:pPr>
+        <w:pStyle w:val="a1"/>
+        <w:numPr>
+          <w:ilvl w:val="0"/>
+          <w:numId w:val="0"/>
+        </w:numPr>
+      </w:pPr>
+      <w:hyperlink r:id="rId34" w:history="1">
+        <w:r>
+          <w:rPr>
+            <w:rStyle w:val="a8"/>
+          </w:rPr>
+          <w:t>https://github.com/forele7/Vovchenko_LR8.git</w:t>
+        </w:r>
+      </w:hyperlink>
+    </w:p>
+    <w:p>
+      <w:pPr>
+        <w:pStyle w:val="a1"/>
+        <w:numPr>
+          <w:ilvl w:val="0"/>
+          <w:numId w:val="0"/>
+        </w:numPr>
       </w:pPr>
     </w:p>
     <w:sectPr>
@@ -1391,6 +2513,56 @@
 </w:document>
 </file>
 
+<file path=word/endnotes.xml><?xml version="1.0" encoding="utf-8"?>
+<w:endnotes xmlns:wpc="http://schemas.microsoft.com/office/word/2010/wordprocessingCanvas" xmlns:cx="http://schemas.microsoft.com/office/drawing/2014/chartex" xmlns:cx1="http://schemas.microsoft.com/office/drawing/2015/9/8/chartex" xmlns:cx2="http://schemas.microsoft.com/office/drawing/2015/10/21/chartex" xmlns:cx3="http://schemas.microsoft.com/office/drawing/2016/5/9/chartex" xmlns:cx4="http://schemas.microsoft.com/office/drawing/2016/5/10/chartex" xmlns:cx5="http://schemas.microsoft.com/office/drawing/2016/5/11/chartex" xmlns:cx6="http://schemas.microsoft.com/office/drawing/2016/5/12/chartex" xmlns:cx7="http://schemas.microsoft.com/office/drawing/2016/5/13/chartex" xmlns:cx8="http://schemas.microsoft.com/office/drawing/2016/5/14/chartex" xmlns:mc="http://schemas.openxmlformats.org/markup-compatibility/2006" xmlns:aink="http://schemas.microsoft.com/office/drawing/2016/ink" xmlns:am3d="http://schemas.microsoft.com/office/drawing/2017/model3d" xmlns:o="urn:schemas-microsoft-com:office:office" xmlns:r="http://schemas.openxmlformats.org/officeDocument/2006/relationships" xmlns:m="http://schemas.openxmlformats.org/officeDocument/2006/math" xmlns:v="urn:schemas-microsoft-com:vml" xmlns:wp14="http://schemas.microsoft.com/office/word/2010/wordprocessingDrawing" xmlns:wp="http://schemas.openxmlformats.org/drawingml/2006/wordprocessingDrawing" xmlns:w10="urn:schemas-microsoft-com:office:word" xmlns:w="http://schemas.openxmlformats.org/wordprocessingml/2006/main" xmlns:w14="http://schemas.microsoft.com/office/word/2010/wordml" xmlns:w15="http://schemas.microsoft.com/office/word/2012/wordml" xmlns:w16cex="http://schemas.microsoft.com/office/word/2018/wordml/cex" xmlns:w16cid="http://schemas.microsoft.com/office/word/2016/wordml/cid" xmlns:w16="http://schemas.microsoft.com/office/word/2018/wordml" xmlns:w16sdtdh="http://schemas.microsoft.com/office/word/2020/wordml/sdtdatahash" xmlns:w16se="http://schemas.microsoft.com/office/word/2015/wordml/symex" xmlns:wpg="http://schemas.microsoft.com/office/word/2010/wordprocessingGroup" xmlns:wpi="http://schemas.microsoft.com/office/word/2010/wordprocessingInk" xmlns:wne="http://schemas.microsoft.com/office/word/2006/wordml" xmlns:wps="http://schemas.microsoft.com/office/word/2010/wordprocessingShape" mc:Ignorable="w14 w15 w16se w16cid w16 w16cex w16sdtdh wp14">
+  <w:endnote w:type="separator" w:id="-1">
+    <w:p>
+      <w:pPr>
+        <w:spacing w:line="240" w:lineRule="auto"/>
+      </w:pPr>
+      <w:r>
+        <w:separator/>
+      </w:r>
+    </w:p>
+  </w:endnote>
+  <w:endnote w:type="continuationSeparator" w:id="0">
+    <w:p>
+      <w:pPr>
+        <w:spacing w:line="240" w:lineRule="auto"/>
+      </w:pPr>
+      <w:r>
+        <w:continuationSeparator/>
+      </w:r>
+    </w:p>
+  </w:endnote>
+</w:endnotes>
+</file>
+
+<file path=word/footnotes.xml><?xml version="1.0" encoding="utf-8"?>
+<w:footnotes xmlns:wpc="http://schemas.microsoft.com/office/word/2010/wordprocessingCanvas" xmlns:cx="http://schemas.microsoft.com/office/drawing/2014/chartex" xmlns:cx1="http://schemas.microsoft.com/office/drawing/2015/9/8/chartex" xmlns:cx2="http://schemas.microsoft.com/office/drawing/2015/10/21/chartex" xmlns:cx3="http://schemas.microsoft.com/office/drawing/2016/5/9/chartex" xmlns:cx4="http://schemas.microsoft.com/office/drawing/2016/5/10/chartex" xmlns:cx5="http://schemas.microsoft.com/office/drawing/2016/5/11/chartex" xmlns:cx6="http://schemas.microsoft.com/office/drawing/2016/5/12/chartex" xmlns:cx7="http://schemas.microsoft.com/office/drawing/2016/5/13/chartex" xmlns:cx8="http://schemas.microsoft.com/office/drawing/2016/5/14/chartex" xmlns:mc="http://schemas.openxmlformats.org/markup-compatibility/2006" xmlns:aink="http://schemas.microsoft.com/office/drawing/2016/ink" xmlns:am3d="http://schemas.microsoft.com/office/drawing/2017/model3d" xmlns:o="urn:schemas-microsoft-com:office:office" xmlns:r="http://schemas.openxmlformats.org/officeDocument/2006/relationships" xmlns:m="http://schemas.openxmlformats.org/officeDocument/2006/math" xmlns:v="urn:schemas-microsoft-com:vml" xmlns:wp14="http://schemas.microsoft.com/office/word/2010/wordprocessingDrawing" xmlns:wp="http://schemas.openxmlformats.org/drawingml/2006/wordprocessingDrawing" xmlns:w10="urn:schemas-microsoft-com:office:word" xmlns:w="http://schemas.openxmlformats.org/wordprocessingml/2006/main" xmlns:w14="http://schemas.microsoft.com/office/word/2010/wordml" xmlns:w15="http://schemas.microsoft.com/office/word/2012/wordml" xmlns:w16cex="http://schemas.microsoft.com/office/word/2018/wordml/cex" xmlns:w16cid="http://schemas.microsoft.com/office/word/2016/wordml/cid" xmlns:w16="http://schemas.microsoft.com/office/word/2018/wordml" xmlns:w16sdtdh="http://schemas.microsoft.com/office/word/2020/wordml/sdtdatahash" xmlns:w16se="http://schemas.microsoft.com/office/word/2015/wordml/symex" xmlns:wpg="http://schemas.microsoft.com/office/word/2010/wordprocessingGroup" xmlns:wpi="http://schemas.microsoft.com/office/word/2010/wordprocessingInk" xmlns:wne="http://schemas.microsoft.com/office/word/2006/wordml" xmlns:wps="http://schemas.microsoft.com/office/word/2010/wordprocessingShape" mc:Ignorable="w14 w15 w16se w16cid w16 w16cex w16sdtdh wp14">
+  <w:footnote w:type="separator" w:id="-1">
+    <w:p>
+      <w:pPr>
+        <w:spacing w:line="240" w:lineRule="auto"/>
+      </w:pPr>
+      <w:r>
+        <w:separator/>
+      </w:r>
+    </w:p>
+  </w:footnote>
+  <w:footnote w:type="continuationSeparator" w:id="0">
+    <w:p>
+      <w:pPr>
+        <w:spacing w:line="240" w:lineRule="auto"/>
+      </w:pPr>
+      <w:r>
+        <w:continuationSeparator/>
+      </w:r>
+    </w:p>
+  </w:footnote>
+</w:footnotes>
+</file>
+
 <file path=word/numbering.xml><?xml version="1.0" encoding="utf-8"?>
 <w:numbering xmlns:wpc="http://schemas.microsoft.com/office/word/2010/wordprocessingCanvas" xmlns:cx="http://schemas.microsoft.com/office/drawing/2014/chartex" xmlns:cx1="http://schemas.microsoft.com/office/drawing/2015/9/8/chartex" xmlns:cx2="http://schemas.microsoft.com/office/drawing/2015/10/21/chartex" xmlns:cx3="http://schemas.microsoft.com/office/drawing/2016/5/9/chartex" xmlns:cx4="http://schemas.microsoft.com/office/drawing/2016/5/10/chartex" xmlns:cx5="http://schemas.microsoft.com/office/drawing/2016/5/11/chartex" xmlns:cx6="http://schemas.microsoft.com/office/drawing/2016/5/12/chartex" xmlns:cx7="http://schemas.microsoft.com/office/drawing/2016/5/13/chartex" xmlns:cx8="http://schemas.microsoft.com/office/drawing/2016/5/14/chartex" xmlns:mc="http://schemas.openxmlformats.org/markup-compatibility/2006" xmlns:aink="http://schemas.microsoft.com/office/drawing/2016/ink" xmlns:am3d="http://schemas.microsoft.com/office/drawing/2017/model3d" xmlns:o="urn:schemas-microsoft-com:office:office" xmlns:r="http://schemas.openxmlformats.org/officeDocument/2006/relationships" xmlns:m="http://schemas.openxmlformats.org/officeDocument/2006/math" xmlns:v="urn:schemas-microsoft-com:vml" xmlns:wp14="http://schemas.microsoft.com/office/word/2010/wordprocessingDrawing" xmlns:wp="http://schemas.openxmlformats.org/drawingml/2006/wordprocessingDrawing" xmlns:w10="urn:schemas-microsoft-com:office:word" xmlns:w="http://schemas.openxmlformats.org/wordprocessingml/2006/main" xmlns:w14="http://schemas.microsoft.com/office/word/2010/wordml" xmlns:w15="http://schemas.microsoft.com/office/word/2012/wordml" xmlns:w16cex="http://schemas.microsoft.com/office/word/2018/wordml/cex" xmlns:w16cid="http://schemas.microsoft.com/office/word/2016/wordml/cid" xmlns:w16="http://schemas.microsoft.com/office/word/2018/wordml" xmlns:w16sdtdh="http://schemas.microsoft.com/office/word/2020/wordml/sdtdatahash" xmlns:w16se="http://schemas.microsoft.com/office/word/2015/wordml/symex" xmlns:wpg="http://schemas.microsoft.com/office/word/2010/wordprocessingGroup" xmlns:wpi="http://schemas.microsoft.com/office/word/2010/wordprocessingInk" xmlns:wne="http://schemas.microsoft.com/office/word/2006/wordml" xmlns:wps="http://schemas.microsoft.com/office/word/2010/wordprocessingShape" mc:Ignorable="w14 w15 w16se w16cid w16 w16cex w16sdtdh wp14">
   <w:abstractNum w:abstractNumId="0" w15:restartNumberingAfterBreak="0">
@@ -2000,6 +3172,96 @@
     </w:lvl>
   </w:abstractNum>
   <w:abstractNum w:abstractNumId="6" w15:restartNumberingAfterBreak="0">
+    <w:nsid w:val="43F6687E"/>
+    <w:multiLevelType w:val="hybridMultilevel"/>
+    <w:tmpl w:val="D7D6B48A"/>
+    <w:lvl w:ilvl="0" w:tplc="25627D12">
+      <w:start w:val="1"/>
+      <w:numFmt w:val="upperRoman"/>
+      <w:pStyle w:val="a"/>
+      <w:lvlText w:val="%1)"/>
+      <w:lvlJc w:val="left"/>
+      <w:pPr>
+        <w:ind w:left="1429" w:hanging="360"/>
+      </w:pPr>
+      <w:rPr>
+        <w:rFonts w:hint="default"/>
+      </w:rPr>
+    </w:lvl>
+    <w:lvl w:ilvl="1" w:tplc="04190019" w:tentative="1">
+      <w:start w:val="1"/>
+      <w:numFmt w:val="lowerLetter"/>
+      <w:lvlText w:val="%2."/>
+      <w:lvlJc w:val="left"/>
+      <w:pPr>
+        <w:ind w:left="2149" w:hanging="360"/>
+      </w:pPr>
+    </w:lvl>
+    <w:lvl w:ilvl="2" w:tplc="0419001B" w:tentative="1">
+      <w:start w:val="1"/>
+      <w:numFmt w:val="lowerRoman"/>
+      <w:lvlText w:val="%3."/>
+      <w:lvlJc w:val="right"/>
+      <w:pPr>
+        <w:ind w:left="2869" w:hanging="180"/>
+      </w:pPr>
+    </w:lvl>
+    <w:lvl w:ilvl="3" w:tplc="0419000F" w:tentative="1">
+      <w:start w:val="1"/>
+      <w:numFmt w:val="decimal"/>
+      <w:lvlText w:val="%4."/>
+      <w:lvlJc w:val="left"/>
+      <w:pPr>
+        <w:ind w:left="3589" w:hanging="360"/>
+      </w:pPr>
+    </w:lvl>
+    <w:lvl w:ilvl="4" w:tplc="04190019" w:tentative="1">
+      <w:start w:val="1"/>
+      <w:numFmt w:val="lowerLetter"/>
+      <w:lvlText w:val="%5."/>
+      <w:lvlJc w:val="left"/>
+      <w:pPr>
+        <w:ind w:left="4309" w:hanging="360"/>
+      </w:pPr>
+    </w:lvl>
+    <w:lvl w:ilvl="5" w:tplc="0419001B" w:tentative="1">
+      <w:start w:val="1"/>
+      <w:numFmt w:val="lowerRoman"/>
+      <w:lvlText w:val="%6."/>
+      <w:lvlJc w:val="right"/>
+      <w:pPr>
+        <w:ind w:left="5029" w:hanging="180"/>
+      </w:pPr>
+    </w:lvl>
+    <w:lvl w:ilvl="6" w:tplc="0419000F" w:tentative="1">
+      <w:start w:val="1"/>
+      <w:numFmt w:val="decimal"/>
+      <w:lvlText w:val="%7."/>
+      <w:lvlJc w:val="left"/>
+      <w:pPr>
+        <w:ind w:left="5749" w:hanging="360"/>
+      </w:pPr>
+    </w:lvl>
+    <w:lvl w:ilvl="7" w:tplc="04190019" w:tentative="1">
+      <w:start w:val="1"/>
+      <w:numFmt w:val="lowerLetter"/>
+      <w:lvlText w:val="%8."/>
+      <w:lvlJc w:val="left"/>
+      <w:pPr>
+        <w:ind w:left="6469" w:hanging="360"/>
+      </w:pPr>
+    </w:lvl>
+    <w:lvl w:ilvl="8" w:tplc="0419001B" w:tentative="1">
+      <w:start w:val="1"/>
+      <w:numFmt w:val="lowerRoman"/>
+      <w:lvlText w:val="%9."/>
+      <w:lvlJc w:val="right"/>
+      <w:pPr>
+        <w:ind w:left="7189" w:hanging="180"/>
+      </w:pPr>
+    </w:lvl>
+  </w:abstractNum>
+  <w:abstractNum w:abstractNumId="7" w15:restartNumberingAfterBreak="0">
     <w:nsid w:val="47873EBD"/>
     <w:multiLevelType w:val="hybridMultilevel"/>
     <w:tmpl w:val="2BB8BE18"/>
@@ -2089,7 +3351,97 @@
       </w:pPr>
     </w:lvl>
   </w:abstractNum>
-  <w:abstractNum w:abstractNumId="7" w15:restartNumberingAfterBreak="0">
+  <w:abstractNum w:abstractNumId="8" w15:restartNumberingAfterBreak="0">
+    <w:nsid w:val="4BB34E8C"/>
+    <w:multiLevelType w:val="hybridMultilevel"/>
+    <w:tmpl w:val="3F6EC17E"/>
+    <w:lvl w:ilvl="0" w:tplc="95A4557A">
+      <w:start w:val="1"/>
+      <w:numFmt w:val="upperRoman"/>
+      <w:pStyle w:val="a0"/>
+      <w:lvlText w:val="%1."/>
+      <w:lvlJc w:val="left"/>
+      <w:pPr>
+        <w:ind w:left="720" w:hanging="360"/>
+      </w:pPr>
+      <w:rPr>
+        <w:rFonts w:hint="default"/>
+      </w:rPr>
+    </w:lvl>
+    <w:lvl w:ilvl="1" w:tplc="04190019" w:tentative="1">
+      <w:start w:val="1"/>
+      <w:numFmt w:val="lowerLetter"/>
+      <w:lvlText w:val="%2."/>
+      <w:lvlJc w:val="left"/>
+      <w:pPr>
+        <w:ind w:left="1440" w:hanging="360"/>
+      </w:pPr>
+    </w:lvl>
+    <w:lvl w:ilvl="2" w:tplc="0419001B" w:tentative="1">
+      <w:start w:val="1"/>
+      <w:numFmt w:val="lowerRoman"/>
+      <w:lvlText w:val="%3."/>
+      <w:lvlJc w:val="right"/>
+      <w:pPr>
+        <w:ind w:left="2160" w:hanging="180"/>
+      </w:pPr>
+    </w:lvl>
+    <w:lvl w:ilvl="3" w:tplc="0419000F" w:tentative="1">
+      <w:start w:val="1"/>
+      <w:numFmt w:val="decimal"/>
+      <w:lvlText w:val="%4."/>
+      <w:lvlJc w:val="left"/>
+      <w:pPr>
+        <w:ind w:left="2880" w:hanging="360"/>
+      </w:pPr>
+    </w:lvl>
+    <w:lvl w:ilvl="4" w:tplc="04190019" w:tentative="1">
+      <w:start w:val="1"/>
+      <w:numFmt w:val="lowerLetter"/>
+      <w:lvlText w:val="%5."/>
+      <w:lvlJc w:val="left"/>
+      <w:pPr>
+        <w:ind w:left="3600" w:hanging="360"/>
+      </w:pPr>
+    </w:lvl>
+    <w:lvl w:ilvl="5" w:tplc="0419001B" w:tentative="1">
+      <w:start w:val="1"/>
+      <w:numFmt w:val="lowerRoman"/>
+      <w:lvlText w:val="%6."/>
+      <w:lvlJc w:val="right"/>
+      <w:pPr>
+        <w:ind w:left="4320" w:hanging="180"/>
+      </w:pPr>
+    </w:lvl>
+    <w:lvl w:ilvl="6" w:tplc="0419000F" w:tentative="1">
+      <w:start w:val="1"/>
+      <w:numFmt w:val="decimal"/>
+      <w:lvlText w:val="%7."/>
+      <w:lvlJc w:val="left"/>
+      <w:pPr>
+        <w:ind w:left="5040" w:hanging="360"/>
+      </w:pPr>
+    </w:lvl>
+    <w:lvl w:ilvl="7" w:tplc="04190019" w:tentative="1">
+      <w:start w:val="1"/>
+      <w:numFmt w:val="lowerLetter"/>
+      <w:lvlText w:val="%8."/>
+      <w:lvlJc w:val="left"/>
+      <w:pPr>
+        <w:ind w:left="5760" w:hanging="360"/>
+      </w:pPr>
+    </w:lvl>
+    <w:lvl w:ilvl="8" w:tplc="0419001B" w:tentative="1">
+      <w:start w:val="1"/>
+      <w:numFmt w:val="lowerRoman"/>
+      <w:lvlText w:val="%9."/>
+      <w:lvlJc w:val="right"/>
+      <w:pPr>
+        <w:ind w:left="6480" w:hanging="180"/>
+      </w:pPr>
+    </w:lvl>
+  </w:abstractNum>
+  <w:abstractNum w:abstractNumId="9" w15:restartNumberingAfterBreak="0">
     <w:nsid w:val="59E55D1E"/>
     <w:multiLevelType w:val="hybridMultilevel"/>
     <w:tmpl w:val="2C0C1DCE"/>
@@ -2178,7 +3530,7 @@
       </w:pPr>
     </w:lvl>
   </w:abstractNum>
-  <w:abstractNum w:abstractNumId="8" w15:restartNumberingAfterBreak="0">
+  <w:abstractNum w:abstractNumId="10" w15:restartNumberingAfterBreak="0">
     <w:nsid w:val="6A917C47"/>
     <w:multiLevelType w:val="hybridMultilevel"/>
     <w:tmpl w:val="EC76074E"/>
@@ -2267,7 +3619,7 @@
       </w:pPr>
     </w:lvl>
   </w:abstractNum>
-  <w:abstractNum w:abstractNumId="9" w15:restartNumberingAfterBreak="0">
+  <w:abstractNum w:abstractNumId="11" w15:restartNumberingAfterBreak="0">
     <w:nsid w:val="724649B4"/>
     <w:multiLevelType w:val="hybridMultilevel"/>
     <w:tmpl w:val="7E6C95E8"/>
@@ -2356,8 +3708,187 @@
       </w:pPr>
     </w:lvl>
   </w:abstractNum>
+  <w:abstractNum w:abstractNumId="12" w15:restartNumberingAfterBreak="0">
+    <w:nsid w:val="7B084001"/>
+    <w:multiLevelType w:val="hybridMultilevel"/>
+    <w:tmpl w:val="312E2802"/>
+    <w:lvl w:ilvl="0" w:tplc="3A3C5DE0">
+      <w:start w:val="1"/>
+      <w:numFmt w:val="russianLower"/>
+      <w:pStyle w:val="a1"/>
+      <w:lvlText w:val="%1)"/>
+      <w:lvlJc w:val="left"/>
+      <w:pPr>
+        <w:ind w:left="1429" w:hanging="360"/>
+      </w:pPr>
+      <w:rPr>
+        <w:rFonts w:hint="default"/>
+      </w:rPr>
+    </w:lvl>
+    <w:lvl w:ilvl="1" w:tplc="04190019" w:tentative="1">
+      <w:start w:val="1"/>
+      <w:numFmt w:val="lowerLetter"/>
+      <w:lvlText w:val="%2."/>
+      <w:lvlJc w:val="left"/>
+      <w:pPr>
+        <w:ind w:left="2149" w:hanging="360"/>
+      </w:pPr>
+    </w:lvl>
+    <w:lvl w:ilvl="2" w:tplc="0419001B" w:tentative="1">
+      <w:start w:val="1"/>
+      <w:numFmt w:val="lowerRoman"/>
+      <w:lvlText w:val="%3."/>
+      <w:lvlJc w:val="right"/>
+      <w:pPr>
+        <w:ind w:left="2869" w:hanging="180"/>
+      </w:pPr>
+    </w:lvl>
+    <w:lvl w:ilvl="3" w:tplc="0419000F" w:tentative="1">
+      <w:start w:val="1"/>
+      <w:numFmt w:val="decimal"/>
+      <w:lvlText w:val="%4."/>
+      <w:lvlJc w:val="left"/>
+      <w:pPr>
+        <w:ind w:left="3589" w:hanging="360"/>
+      </w:pPr>
+    </w:lvl>
+    <w:lvl w:ilvl="4" w:tplc="04190019" w:tentative="1">
+      <w:start w:val="1"/>
+      <w:numFmt w:val="lowerLetter"/>
+      <w:lvlText w:val="%5."/>
+      <w:lvlJc w:val="left"/>
+      <w:pPr>
+        <w:ind w:left="4309" w:hanging="360"/>
+      </w:pPr>
+    </w:lvl>
+    <w:lvl w:ilvl="5" w:tplc="0419001B" w:tentative="1">
+      <w:start w:val="1"/>
+      <w:numFmt w:val="lowerRoman"/>
+      <w:lvlText w:val="%6."/>
+      <w:lvlJc w:val="right"/>
+      <w:pPr>
+        <w:ind w:left="5029" w:hanging="180"/>
+      </w:pPr>
+    </w:lvl>
+    <w:lvl w:ilvl="6" w:tplc="0419000F" w:tentative="1">
+      <w:start w:val="1"/>
+      <w:numFmt w:val="decimal"/>
+      <w:lvlText w:val="%7."/>
+      <w:lvlJc w:val="left"/>
+      <w:pPr>
+        <w:ind w:left="5749" w:hanging="360"/>
+      </w:pPr>
+    </w:lvl>
+    <w:lvl w:ilvl="7" w:tplc="04190019" w:tentative="1">
+      <w:start w:val="1"/>
+      <w:numFmt w:val="lowerLetter"/>
+      <w:lvlText w:val="%8."/>
+      <w:lvlJc w:val="left"/>
+      <w:pPr>
+        <w:ind w:left="6469" w:hanging="360"/>
+      </w:pPr>
+    </w:lvl>
+    <w:lvl w:ilvl="8" w:tplc="0419001B" w:tentative="1">
+      <w:start w:val="1"/>
+      <w:numFmt w:val="lowerRoman"/>
+      <w:lvlText w:val="%9."/>
+      <w:lvlJc w:val="right"/>
+      <w:pPr>
+        <w:ind w:left="7189" w:hanging="180"/>
+      </w:pPr>
+    </w:lvl>
+  </w:abstractNum>
+  <w:abstractNum w:abstractNumId="13" w15:restartNumberingAfterBreak="0">
+    <w:nsid w:val="7DD17E97"/>
+    <w:multiLevelType w:val="hybridMultilevel"/>
+    <w:tmpl w:val="A692AC36"/>
+    <w:lvl w:ilvl="0" w:tplc="0419000F">
+      <w:start w:val="1"/>
+      <w:numFmt w:val="decimal"/>
+      <w:lvlText w:val="%1."/>
+      <w:lvlJc w:val="left"/>
+      <w:pPr>
+        <w:ind w:left="720" w:hanging="360"/>
+      </w:pPr>
+      <w:rPr>
+        <w:rFonts w:hint="default"/>
+      </w:rPr>
+    </w:lvl>
+    <w:lvl w:ilvl="1" w:tplc="04190019" w:tentative="1">
+      <w:start w:val="1"/>
+      <w:numFmt w:val="lowerLetter"/>
+      <w:lvlText w:val="%2."/>
+      <w:lvlJc w:val="left"/>
+      <w:pPr>
+        <w:ind w:left="1440" w:hanging="360"/>
+      </w:pPr>
+    </w:lvl>
+    <w:lvl w:ilvl="2" w:tplc="0419001B" w:tentative="1">
+      <w:start w:val="1"/>
+      <w:numFmt w:val="lowerRoman"/>
+      <w:lvlText w:val="%3."/>
+      <w:lvlJc w:val="right"/>
+      <w:pPr>
+        <w:ind w:left="2160" w:hanging="180"/>
+      </w:pPr>
+    </w:lvl>
+    <w:lvl w:ilvl="3" w:tplc="0419000F" w:tentative="1">
+      <w:start w:val="1"/>
+      <w:numFmt w:val="decimal"/>
+      <w:lvlText w:val="%4."/>
+      <w:lvlJc w:val="left"/>
+      <w:pPr>
+        <w:ind w:left="2880" w:hanging="360"/>
+      </w:pPr>
+    </w:lvl>
+    <w:lvl w:ilvl="4" w:tplc="04190019" w:tentative="1">
+      <w:start w:val="1"/>
+      <w:numFmt w:val="lowerLetter"/>
+      <w:lvlText w:val="%5."/>
+      <w:lvlJc w:val="left"/>
+      <w:pPr>
+        <w:ind w:left="3600" w:hanging="360"/>
+      </w:pPr>
+    </w:lvl>
+    <w:lvl w:ilvl="5" w:tplc="0419001B" w:tentative="1">
+      <w:start w:val="1"/>
+      <w:numFmt w:val="lowerRoman"/>
+      <w:lvlText w:val="%6."/>
+      <w:lvlJc w:val="right"/>
+      <w:pPr>
+        <w:ind w:left="4320" w:hanging="180"/>
+      </w:pPr>
+    </w:lvl>
+    <w:lvl w:ilvl="6" w:tplc="0419000F" w:tentative="1">
+      <w:start w:val="1"/>
+      <w:numFmt w:val="decimal"/>
+      <w:lvlText w:val="%7."/>
+      <w:lvlJc w:val="left"/>
+      <w:pPr>
+        <w:ind w:left="5040" w:hanging="360"/>
+      </w:pPr>
+    </w:lvl>
+    <w:lvl w:ilvl="7" w:tplc="04190019" w:tentative="1">
+      <w:start w:val="1"/>
+      <w:numFmt w:val="lowerLetter"/>
+      <w:lvlText w:val="%8."/>
+      <w:lvlJc w:val="left"/>
+      <w:pPr>
+        <w:ind w:left="5760" w:hanging="360"/>
+      </w:pPr>
+    </w:lvl>
+    <w:lvl w:ilvl="8" w:tplc="0419001B" w:tentative="1">
+      <w:start w:val="1"/>
+      <w:numFmt w:val="lowerRoman"/>
+      <w:lvlText w:val="%9."/>
+      <w:lvlJc w:val="right"/>
+      <w:pPr>
+        <w:ind w:left="6480" w:hanging="180"/>
+      </w:pPr>
+    </w:lvl>
+  </w:abstractNum>
   <w:num w:numId="1">
-    <w:abstractNumId w:val="7"/>
+    <w:abstractNumId w:val="9"/>
   </w:num>
   <w:num w:numId="2">
     <w:abstractNumId w:val="2"/>
@@ -2366,7 +3897,7 @@
     <w:abstractNumId w:val="5"/>
   </w:num>
   <w:num w:numId="4">
-    <w:abstractNumId w:val="9"/>
+    <w:abstractNumId w:val="11"/>
   </w:num>
   <w:num w:numId="5">
     <w:abstractNumId w:val="4"/>
@@ -2381,10 +3912,22 @@
     <w:abstractNumId w:val="0"/>
   </w:num>
   <w:num w:numId="9">
+    <w:abstractNumId w:val="10"/>
+  </w:num>
+  <w:num w:numId="10">
+    <w:abstractNumId w:val="7"/>
+  </w:num>
+  <w:num w:numId="11">
+    <w:abstractNumId w:val="12"/>
+  </w:num>
+  <w:num w:numId="12">
+    <w:abstractNumId w:val="6"/>
+  </w:num>
+  <w:num w:numId="13">
     <w:abstractNumId w:val="8"/>
   </w:num>
-  <w:num w:numId="10">
-    <w:abstractNumId w:val="6"/>
+  <w:num w:numId="14">
+    <w:abstractNumId w:val="13"/>
   </w:num>
 </w:numbering>
 </file>
@@ -2784,7 +4327,7 @@
     <w:lsdException w:name="Unresolved Mention" w:semiHidden="1" w:unhideWhenUsed="1"/>
     <w:lsdException w:name="Smart Link" w:semiHidden="1" w:unhideWhenUsed="1"/>
   </w:latentStyles>
-  <w:style w:type="paragraph" w:default="1" w:styleId="a">
+  <w:style w:type="paragraph" w:default="1" w:styleId="a2">
     <w:name w:val="Normal"/>
     <w:qFormat/>
     <w:rsid w:val="00BC230E"/>
@@ -2802,8 +4345,8 @@
   </w:style>
   <w:style w:type="paragraph" w:styleId="1">
     <w:name w:val="heading 1"/>
-    <w:basedOn w:val="a"/>
-    <w:next w:val="a"/>
+    <w:basedOn w:val="a2"/>
+    <w:next w:val="a2"/>
     <w:link w:val="10"/>
     <w:uiPriority w:val="9"/>
     <w:qFormat/>
@@ -2827,13 +4370,13 @@
       <w:szCs w:val="32"/>
     </w:rPr>
   </w:style>
-  <w:style w:type="character" w:default="1" w:styleId="a0">
+  <w:style w:type="character" w:default="1" w:styleId="a3">
     <w:name w:val="Default Paragraph Font"/>
     <w:uiPriority w:val="1"/>
     <w:semiHidden/>
     <w:unhideWhenUsed/>
   </w:style>
-  <w:style w:type="table" w:default="1" w:styleId="a1">
+  <w:style w:type="table" w:default="1" w:styleId="a4">
     <w:name w:val="Normal Table"/>
     <w:uiPriority w:val="99"/>
     <w:semiHidden/>
@@ -2848,15 +4391,15 @@
       </w:tblCellMar>
     </w:tblPr>
   </w:style>
-  <w:style w:type="numbering" w:default="1" w:styleId="a2">
+  <w:style w:type="numbering" w:default="1" w:styleId="a5">
     <w:name w:val="No List"/>
     <w:uiPriority w:val="99"/>
     <w:semiHidden/>
     <w:unhideWhenUsed/>
   </w:style>
-  <w:style w:type="table" w:styleId="a3">
+  <w:style w:type="table" w:styleId="a6">
     <w:name w:val="Table Grid"/>
-    <w:basedOn w:val="a1"/>
+    <w:basedOn w:val="a4"/>
     <w:uiPriority w:val="59"/>
     <w:rsid w:val="008B6627"/>
     <w:pPr>
@@ -2876,9 +4419,9 @@
       </w:tblBorders>
     </w:tblPr>
   </w:style>
-  <w:style w:type="paragraph" w:styleId="a4">
+  <w:style w:type="paragraph" w:styleId="a7">
     <w:name w:val="List Paragraph"/>
-    <w:basedOn w:val="a"/>
+    <w:basedOn w:val="a2"/>
     <w:uiPriority w:val="34"/>
     <w:qFormat/>
     <w:rsid w:val="003109EB"/>
@@ -2887,9 +4430,9 @@
       <w:contextualSpacing/>
     </w:pPr>
   </w:style>
-  <w:style w:type="character" w:styleId="a5">
+  <w:style w:type="character" w:styleId="a8">
     <w:name w:val="Hyperlink"/>
-    <w:basedOn w:val="a0"/>
+    <w:basedOn w:val="a3"/>
     <w:uiPriority w:val="99"/>
     <w:unhideWhenUsed/>
     <w:rsid w:val="008106AE"/>
@@ -2898,9 +4441,9 @@
       <w:u w:val="single"/>
     </w:rPr>
   </w:style>
-  <w:style w:type="character" w:styleId="a6">
+  <w:style w:type="character" w:styleId="a9">
     <w:name w:val="Unresolved Mention"/>
-    <w:basedOn w:val="a0"/>
+    <w:basedOn w:val="a3"/>
     <w:uiPriority w:val="99"/>
     <w:semiHidden/>
     <w:unhideWhenUsed/>
@@ -2912,7 +4455,7 @@
   </w:style>
   <w:style w:type="character" w:customStyle="1" w:styleId="10">
     <w:name w:val="Заголовок 1 Знак"/>
-    <w:basedOn w:val="a0"/>
+    <w:basedOn w:val="a3"/>
     <w:link w:val="1"/>
     <w:uiPriority w:val="9"/>
     <w:rsid w:val="00BC230E"/>
@@ -2922,6 +4465,226 @@
       <w:caps/>
       <w:sz w:val="32"/>
       <w:szCs w:val="32"/>
+    </w:rPr>
+  </w:style>
+  <w:style w:type="paragraph" w:customStyle="1" w:styleId="a1">
+    <w:name w:val="список_буква"/>
+    <w:basedOn w:val="a2"/>
+    <w:link w:val="aa"/>
+    <w:qFormat/>
+    <w:rsid w:val="002F32BD"/>
+    <w:pPr>
+      <w:numPr>
+        <w:numId w:val="11"/>
+      </w:numPr>
+    </w:pPr>
+  </w:style>
+  <w:style w:type="paragraph" w:customStyle="1" w:styleId="a">
+    <w:name w:val="список_цифра"/>
+    <w:basedOn w:val="a1"/>
+    <w:link w:val="ab"/>
+    <w:qFormat/>
+    <w:rsid w:val="00F94E33"/>
+    <w:pPr>
+      <w:numPr>
+        <w:numId w:val="12"/>
+      </w:numPr>
+    </w:pPr>
+  </w:style>
+  <w:style w:type="character" w:customStyle="1" w:styleId="aa">
+    <w:name w:val="список_буква Знак"/>
+    <w:basedOn w:val="a3"/>
+    <w:link w:val="a1"/>
+    <w:rsid w:val="002F32BD"/>
+    <w:rPr>
+      <w:rFonts w:ascii="Times New Roman" w:eastAsia="Times New Roman" w:hAnsi="Times New Roman" w:cs="Times New Roman"/>
+      <w:sz w:val="28"/>
+      <w:szCs w:val="28"/>
+    </w:rPr>
+  </w:style>
+  <w:style w:type="paragraph" w:customStyle="1" w:styleId="ac">
+    <w:name w:val="рисунок"/>
+    <w:basedOn w:val="a"/>
+    <w:link w:val="ad"/>
+    <w:qFormat/>
+    <w:rsid w:val="00466357"/>
+    <w:pPr>
+      <w:widowControl w:val="0"/>
+      <w:numPr>
+        <w:numId w:val="0"/>
+      </w:numPr>
+      <w:spacing w:after="120"/>
+      <w:jc w:val="center"/>
+    </w:pPr>
+  </w:style>
+  <w:style w:type="character" w:customStyle="1" w:styleId="ab">
+    <w:name w:val="список_цифра Знак"/>
+    <w:basedOn w:val="aa"/>
+    <w:link w:val="a"/>
+    <w:rsid w:val="00F94E33"/>
+    <w:rPr>
+      <w:rFonts w:ascii="Times New Roman" w:eastAsia="Times New Roman" w:hAnsi="Times New Roman" w:cs="Times New Roman"/>
+      <w:sz w:val="28"/>
+      <w:szCs w:val="28"/>
+    </w:rPr>
+  </w:style>
+  <w:style w:type="paragraph" w:customStyle="1" w:styleId="ae">
+    <w:name w:val="табличный_текст"/>
+    <w:basedOn w:val="ac"/>
+    <w:link w:val="af"/>
+    <w:qFormat/>
+    <w:rsid w:val="00466357"/>
+    <w:pPr>
+      <w:widowControl/>
+      <w:spacing w:line="240" w:lineRule="auto"/>
+      <w:jc w:val="left"/>
+    </w:pPr>
+    <w:rPr>
+      <w:sz w:val="24"/>
+    </w:rPr>
+  </w:style>
+  <w:style w:type="character" w:customStyle="1" w:styleId="ad">
+    <w:name w:val="рисунок Знак"/>
+    <w:basedOn w:val="ab"/>
+    <w:link w:val="ac"/>
+    <w:rsid w:val="00466357"/>
+    <w:rPr>
+      <w:rFonts w:ascii="Times New Roman" w:eastAsia="Times New Roman" w:hAnsi="Times New Roman" w:cs="Times New Roman"/>
+      <w:sz w:val="28"/>
+      <w:szCs w:val="28"/>
+    </w:rPr>
+  </w:style>
+  <w:style w:type="paragraph" w:customStyle="1" w:styleId="af0">
+    <w:name w:val="таблица_название"/>
+    <w:basedOn w:val="ac"/>
+    <w:link w:val="af1"/>
+    <w:qFormat/>
+    <w:rsid w:val="00466357"/>
+    <w:pPr>
+      <w:keepNext/>
+      <w:spacing w:line="240" w:lineRule="auto"/>
+      <w:ind w:firstLine="709"/>
+      <w:jc w:val="left"/>
+    </w:pPr>
+  </w:style>
+  <w:style w:type="character" w:customStyle="1" w:styleId="af">
+    <w:name w:val="табличный_текст Знак"/>
+    <w:basedOn w:val="ad"/>
+    <w:link w:val="ae"/>
+    <w:rsid w:val="00466357"/>
+    <w:rPr>
+      <w:rFonts w:ascii="Times New Roman" w:eastAsia="Times New Roman" w:hAnsi="Times New Roman" w:cs="Times New Roman"/>
+      <w:sz w:val="24"/>
+      <w:szCs w:val="28"/>
+    </w:rPr>
+  </w:style>
+  <w:style w:type="paragraph" w:styleId="af2">
+    <w:name w:val="header"/>
+    <w:basedOn w:val="a2"/>
+    <w:link w:val="af3"/>
+    <w:uiPriority w:val="99"/>
+    <w:unhideWhenUsed/>
+    <w:rsid w:val="00970E9C"/>
+    <w:pPr>
+      <w:tabs>
+        <w:tab w:val="center" w:pos="4677"/>
+        <w:tab w:val="right" w:pos="9355"/>
+      </w:tabs>
+      <w:spacing w:line="240" w:lineRule="auto"/>
+    </w:pPr>
+  </w:style>
+  <w:style w:type="character" w:customStyle="1" w:styleId="af1">
+    <w:name w:val="таблица_название Знак"/>
+    <w:basedOn w:val="ad"/>
+    <w:link w:val="af0"/>
+    <w:rsid w:val="00466357"/>
+    <w:rPr>
+      <w:rFonts w:ascii="Times New Roman" w:eastAsia="Times New Roman" w:hAnsi="Times New Roman" w:cs="Times New Roman"/>
+      <w:sz w:val="28"/>
+      <w:szCs w:val="28"/>
+    </w:rPr>
+  </w:style>
+  <w:style w:type="character" w:customStyle="1" w:styleId="af3">
+    <w:name w:val="Верхний колонтитул Знак"/>
+    <w:basedOn w:val="a3"/>
+    <w:link w:val="af2"/>
+    <w:uiPriority w:val="99"/>
+    <w:rsid w:val="00970E9C"/>
+    <w:rPr>
+      <w:rFonts w:ascii="Times New Roman" w:eastAsia="Times New Roman" w:hAnsi="Times New Roman" w:cs="Times New Roman"/>
+      <w:sz w:val="28"/>
+      <w:szCs w:val="28"/>
+    </w:rPr>
+  </w:style>
+  <w:style w:type="paragraph" w:styleId="af4">
+    <w:name w:val="footer"/>
+    <w:basedOn w:val="a2"/>
+    <w:link w:val="af5"/>
+    <w:uiPriority w:val="99"/>
+    <w:unhideWhenUsed/>
+    <w:rsid w:val="00970E9C"/>
+    <w:pPr>
+      <w:tabs>
+        <w:tab w:val="center" w:pos="4677"/>
+        <w:tab w:val="right" w:pos="9355"/>
+      </w:tabs>
+      <w:spacing w:line="240" w:lineRule="auto"/>
+    </w:pPr>
+  </w:style>
+  <w:style w:type="character" w:customStyle="1" w:styleId="af5">
+    <w:name w:val="Нижний колонтитул Знак"/>
+    <w:basedOn w:val="a3"/>
+    <w:link w:val="af4"/>
+    <w:uiPriority w:val="99"/>
+    <w:rsid w:val="00970E9C"/>
+    <w:rPr>
+      <w:rFonts w:ascii="Times New Roman" w:eastAsia="Times New Roman" w:hAnsi="Times New Roman" w:cs="Times New Roman"/>
+      <w:sz w:val="28"/>
+      <w:szCs w:val="28"/>
+    </w:rPr>
+  </w:style>
+  <w:style w:type="paragraph" w:customStyle="1" w:styleId="af6">
+    <w:name w:val="формула"/>
+    <w:basedOn w:val="ac"/>
+    <w:link w:val="af7"/>
+    <w:qFormat/>
+    <w:rsid w:val="00970E9C"/>
+  </w:style>
+  <w:style w:type="paragraph" w:customStyle="1" w:styleId="a0">
+    <w:name w:val="Литература"/>
+    <w:basedOn w:val="af6"/>
+    <w:link w:val="af8"/>
+    <w:qFormat/>
+    <w:rsid w:val="00970E9C"/>
+    <w:pPr>
+      <w:keepLines/>
+      <w:widowControl/>
+      <w:numPr>
+        <w:numId w:val="13"/>
+      </w:numPr>
+      <w:jc w:val="both"/>
+    </w:pPr>
+  </w:style>
+  <w:style w:type="character" w:customStyle="1" w:styleId="af7">
+    <w:name w:val="формула Знак"/>
+    <w:basedOn w:val="ad"/>
+    <w:link w:val="af6"/>
+    <w:rsid w:val="00970E9C"/>
+    <w:rPr>
+      <w:rFonts w:ascii="Times New Roman" w:eastAsia="Times New Roman" w:hAnsi="Times New Roman" w:cs="Times New Roman"/>
+      <w:sz w:val="28"/>
+      <w:szCs w:val="28"/>
+    </w:rPr>
+  </w:style>
+  <w:style w:type="character" w:customStyle="1" w:styleId="af8">
+    <w:name w:val="Литература Знак"/>
+    <w:basedOn w:val="af7"/>
+    <w:link w:val="a0"/>
+    <w:rsid w:val="00970E9C"/>
+    <w:rPr>
+      <w:rFonts w:ascii="Times New Roman" w:eastAsia="Times New Roman" w:hAnsi="Times New Roman" w:cs="Times New Roman"/>
+      <w:sz w:val="28"/>
+      <w:szCs w:val="28"/>
     </w:rPr>
   </w:style>
 </w:styles>

</xml_diff>